<commit_message>
Edited report a little
</commit_message>
<xml_diff>
--- a/Project Awesome report.docx
+++ b/Project Awesome report.docx
@@ -1,6 +1,6 @@
 
 <file path=word/document.xml><?xml version="1.0" encoding="utf-8"?>
-<w:document xmlns:wpc="http://schemas.microsoft.com/office/word/2010/wordprocessingCanvas" xmlns:mc="http://schemas.openxmlformats.org/markup-compatibility/2006" xmlns:o="urn:schemas-microsoft-com:office:office" xmlns:r="http://schemas.openxmlformats.org/officeDocument/2006/relationships" xmlns:m="http://schemas.openxmlformats.org/officeDocument/2006/math" xmlns:v="urn:schemas-microsoft-com:vml" xmlns:wp14="http://schemas.microsoft.com/office/word/2010/wordprocessingDrawing" xmlns:wp="http://schemas.openxmlformats.org/drawingml/2006/wordprocessingDrawing" xmlns:w10="urn:schemas-microsoft-com:office:word" xmlns:w="http://schemas.openxmlformats.org/wordprocessingml/2006/main" xmlns:w14="http://schemas.microsoft.com/office/word/2010/wordml" xmlns:w15="http://schemas.microsoft.com/office/word/2012/wordml" xmlns:wpg="http://schemas.microsoft.com/office/word/2010/wordprocessingGroup" xmlns:wpi="http://schemas.microsoft.com/office/word/2010/wordprocessingInk" xmlns:wne="http://schemas.microsoft.com/office/word/2006/wordml" xmlns:wps="http://schemas.microsoft.com/office/word/2010/wordprocessingShape" mc:Ignorable="w14 w15 wp14">
+<w:document xmlns:wpc="http://schemas.microsoft.com/office/word/2010/wordprocessingCanvas" xmlns:mc="http://schemas.openxmlformats.org/markup-compatibility/2006" xmlns:o="urn:schemas-microsoft-com:office:office" xmlns:r="http://schemas.openxmlformats.org/officeDocument/2006/relationships" xmlns:m="http://schemas.openxmlformats.org/officeDocument/2006/math" xmlns:v="urn:schemas-microsoft-com:vml" xmlns:wp14="http://schemas.microsoft.com/office/word/2010/wordprocessingDrawing" xmlns:wp="http://schemas.openxmlformats.org/drawingml/2006/wordprocessingDrawing" xmlns:w10="urn:schemas-microsoft-com:office:word" xmlns:w="http://schemas.openxmlformats.org/wordprocessingml/2006/main" xmlns:w14="http://schemas.microsoft.com/office/word/2010/wordml" xmlns:wpg="http://schemas.microsoft.com/office/word/2010/wordprocessingGroup" xmlns:wpi="http://schemas.microsoft.com/office/word/2010/wordprocessingInk" xmlns:wne="http://schemas.microsoft.com/office/word/2006/wordml" xmlns:wps="http://schemas.microsoft.com/office/word/2010/wordprocessingShape" mc:Ignorable="w14 wp14">
   <w:body>
     <w:p>
       <w:pPr>
@@ -11,29 +11,44 @@
           <w:sz w:val="32"/>
         </w:rPr>
       </w:pPr>
-      <w:r>
+    </w:p>
+    <w:p>
+      <w:pPr>
+        <w:jc w:val="center"/>
         <w:rPr>
           <w:rFonts w:ascii="Times" w:hAnsi="Times"/>
           <w:b/>
           <w:sz w:val="32"/>
         </w:rPr>
-        <w:t>Project Awesome</w:t>
-      </w:r>
+      </w:pPr>
     </w:p>
     <w:p>
       <w:pPr>
         <w:jc w:val="center"/>
         <w:rPr>
           <w:rFonts w:ascii="Times" w:hAnsi="Times"/>
-          <w:sz w:val="28"/>
-        </w:rPr>
-      </w:pPr>
-      <w:r>
-        <w:rPr>
-          <w:rFonts w:ascii="Times" w:hAnsi="Times"/>
-          <w:sz w:val="28"/>
-        </w:rPr>
-        <w:t>S. Couturier</w:t>
+          <w:b/>
+          <w:sz w:val="40"/>
+          <w:szCs w:val="40"/>
+        </w:rPr>
+      </w:pPr>
+      <w:r>
+        <w:rPr>
+          <w:rFonts w:ascii="Times" w:hAnsi="Times"/>
+          <w:b/>
+          <w:sz w:val="40"/>
+          <w:szCs w:val="40"/>
+        </w:rPr>
+        <w:t xml:space="preserve">Project </w:t>
+      </w:r>
+      <w:r>
+        <w:rPr>
+          <w:rFonts w:ascii="Times" w:hAnsi="Times"/>
+          <w:b/>
+          <w:sz w:val="40"/>
+          <w:szCs w:val="40"/>
+        </w:rPr>
+        <w:t>Courier</w:t>
       </w:r>
     </w:p>
     <w:p>
@@ -41,21 +56,96 @@
         <w:jc w:val="center"/>
         <w:rPr>
           <w:rFonts w:ascii="Times" w:hAnsi="Times"/>
-          <w:sz w:val="28"/>
-        </w:rPr>
-      </w:pPr>
-      <w:r>
-        <w:rPr>
-          <w:rFonts w:ascii="Times" w:hAnsi="Times"/>
-          <w:sz w:val="28"/>
-        </w:rPr>
-        <w:t xml:space="preserve">A. </w:t>
-      </w:r>
+          <w:b/>
+          <w:sz w:val="28"/>
+          <w:szCs w:val="28"/>
+        </w:rPr>
+      </w:pPr>
+      <w:r>
+        <w:rPr>
+          <w:rFonts w:ascii="Times" w:hAnsi="Times"/>
+          <w:b/>
+          <w:sz w:val="28"/>
+          <w:szCs w:val="28"/>
+        </w:rPr>
+        <w:t>Formerly Project Awesome</w:t>
+      </w:r>
+    </w:p>
+    <w:p>
+      <w:pPr>
+        <w:jc w:val="center"/>
+        <w:rPr>
+          <w:rFonts w:ascii="Times" w:hAnsi="Times"/>
+          <w:sz w:val="28"/>
+          <w:szCs w:val="28"/>
+        </w:rPr>
+      </w:pPr>
+      <w:r>
+        <w:rPr>
+          <w:rFonts w:ascii="Times" w:hAnsi="Times"/>
+          <w:sz w:val="28"/>
+          <w:szCs w:val="28"/>
+        </w:rPr>
+        <w:t>S</w:t>
+      </w:r>
+      <w:r>
+        <w:rPr>
+          <w:rFonts w:ascii="Times" w:hAnsi="Times"/>
+          <w:sz w:val="28"/>
+          <w:szCs w:val="28"/>
+        </w:rPr>
+        <w:t>tefan</w:t>
+      </w:r>
+      <w:r>
+        <w:rPr>
+          <w:rFonts w:ascii="Times" w:hAnsi="Times"/>
+          <w:sz w:val="28"/>
+          <w:szCs w:val="28"/>
+        </w:rPr>
+        <w:t xml:space="preserve"> Couturier</w:t>
+      </w:r>
+    </w:p>
+    <w:p>
+      <w:pPr>
+        <w:jc w:val="center"/>
+        <w:rPr>
+          <w:rFonts w:ascii="Times" w:hAnsi="Times"/>
+          <w:sz w:val="28"/>
+          <w:szCs w:val="28"/>
+        </w:rPr>
+      </w:pPr>
       <w:proofErr w:type="spellStart"/>
       <w:r>
         <w:rPr>
           <w:rFonts w:ascii="Times" w:hAnsi="Times"/>
           <w:sz w:val="28"/>
+          <w:szCs w:val="28"/>
+        </w:rPr>
+        <w:t>A</w:t>
+      </w:r>
+      <w:r>
+        <w:rPr>
+          <w:rFonts w:ascii="Times" w:hAnsi="Times"/>
+          <w:sz w:val="28"/>
+          <w:szCs w:val="28"/>
+        </w:rPr>
+        <w:t>bhinav</w:t>
+      </w:r>
+      <w:proofErr w:type="spellEnd"/>
+      <w:r>
+        <w:rPr>
+          <w:rFonts w:ascii="Times" w:hAnsi="Times"/>
+          <w:sz w:val="28"/>
+          <w:szCs w:val="28"/>
+        </w:rPr>
+        <w:t xml:space="preserve"> </w:t>
+      </w:r>
+      <w:proofErr w:type="spellStart"/>
+      <w:r>
+        <w:rPr>
+          <w:rFonts w:ascii="Times" w:hAnsi="Times"/>
+          <w:sz w:val="28"/>
+          <w:szCs w:val="28"/>
         </w:rPr>
         <w:t>Gambhir</w:t>
       </w:r>
@@ -67,15 +157,43 @@
         <w:rPr>
           <w:rFonts w:ascii="Times" w:hAnsi="Times"/>
           <w:sz w:val="28"/>
-        </w:rPr>
-      </w:pPr>
-      <w:r>
-        <w:rPr>
-          <w:rFonts w:ascii="Times" w:hAnsi="Times"/>
-          <w:sz w:val="28"/>
-        </w:rPr>
-        <w:t>A. Stansel</w:t>
-      </w:r>
+          <w:szCs w:val="28"/>
+        </w:rPr>
+      </w:pPr>
+      <w:r>
+        <w:rPr>
+          <w:rFonts w:ascii="Times" w:hAnsi="Times"/>
+          <w:sz w:val="28"/>
+          <w:szCs w:val="28"/>
+        </w:rPr>
+        <w:t>A</w:t>
+      </w:r>
+      <w:r>
+        <w:rPr>
+          <w:rFonts w:ascii="Times" w:hAnsi="Times"/>
+          <w:sz w:val="28"/>
+          <w:szCs w:val="28"/>
+        </w:rPr>
+        <w:t>ndrew</w:t>
+      </w:r>
+      <w:r>
+        <w:rPr>
+          <w:rFonts w:ascii="Times" w:hAnsi="Times"/>
+          <w:sz w:val="28"/>
+          <w:szCs w:val="28"/>
+        </w:rPr>
+        <w:t xml:space="preserve"> </w:t>
+      </w:r>
+      <w:proofErr w:type="spellStart"/>
+      <w:r>
+        <w:rPr>
+          <w:rFonts w:ascii="Times" w:hAnsi="Times"/>
+          <w:sz w:val="28"/>
+          <w:szCs w:val="28"/>
+        </w:rPr>
+        <w:t>Stansel</w:t>
+      </w:r>
+      <w:proofErr w:type="spellEnd"/>
     </w:p>
     <w:p>
       <w:pPr>
@@ -83,14 +201,32 @@
         <w:rPr>
           <w:rFonts w:ascii="Times" w:hAnsi="Times"/>
           <w:sz w:val="28"/>
-        </w:rPr>
-      </w:pPr>
-      <w:r>
-        <w:rPr>
-          <w:rFonts w:ascii="Times" w:hAnsi="Times"/>
-          <w:sz w:val="28"/>
-        </w:rPr>
-        <w:t>M. Stone</w:t>
+          <w:szCs w:val="28"/>
+        </w:rPr>
+      </w:pPr>
+      <w:r>
+        <w:rPr>
+          <w:rFonts w:ascii="Times" w:hAnsi="Times"/>
+          <w:sz w:val="28"/>
+          <w:szCs w:val="28"/>
+        </w:rPr>
+        <w:t>M</w:t>
+      </w:r>
+      <w:r>
+        <w:rPr>
+          <w:rFonts w:ascii="Times" w:hAnsi="Times"/>
+          <w:sz w:val="28"/>
+          <w:szCs w:val="28"/>
+        </w:rPr>
+        <w:t>att</w:t>
+      </w:r>
+      <w:r>
+        <w:rPr>
+          <w:rFonts w:ascii="Times" w:hAnsi="Times"/>
+          <w:sz w:val="28"/>
+          <w:szCs w:val="28"/>
+        </w:rPr>
+        <w:t xml:space="preserve"> Stone</w:t>
       </w:r>
     </w:p>
     <w:p>
@@ -135,13 +271,256 @@
           <w:u w:val="single"/>
         </w:rPr>
       </w:pPr>
-      <w:r>
+    </w:p>
+    <w:p>
+      <w:pPr>
+        <w:spacing w:after="0" w:line="276" w:lineRule="auto"/>
         <w:rPr>
           <w:rFonts w:ascii="Times" w:hAnsi="Times"/>
           <w:b/>
           <w:sz w:val="28"/>
           <w:u w:val="single"/>
         </w:rPr>
+      </w:pPr>
+    </w:p>
+    <w:p>
+      <w:pPr>
+        <w:spacing w:after="0" w:line="276" w:lineRule="auto"/>
+        <w:rPr>
+          <w:rFonts w:ascii="Times" w:hAnsi="Times"/>
+          <w:b/>
+          <w:sz w:val="28"/>
+          <w:u w:val="single"/>
+        </w:rPr>
+      </w:pPr>
+    </w:p>
+    <w:p>
+      <w:pPr>
+        <w:spacing w:after="0" w:line="276" w:lineRule="auto"/>
+        <w:rPr>
+          <w:rFonts w:ascii="Times" w:hAnsi="Times"/>
+          <w:b/>
+          <w:sz w:val="28"/>
+          <w:u w:val="single"/>
+        </w:rPr>
+      </w:pPr>
+    </w:p>
+    <w:p>
+      <w:pPr>
+        <w:spacing w:after="0" w:line="276" w:lineRule="auto"/>
+        <w:rPr>
+          <w:rFonts w:ascii="Times" w:hAnsi="Times"/>
+          <w:b/>
+          <w:sz w:val="28"/>
+          <w:u w:val="single"/>
+        </w:rPr>
+      </w:pPr>
+    </w:p>
+    <w:p>
+      <w:pPr>
+        <w:spacing w:after="0" w:line="276" w:lineRule="auto"/>
+        <w:rPr>
+          <w:rFonts w:ascii="Times" w:hAnsi="Times"/>
+          <w:b/>
+          <w:sz w:val="28"/>
+          <w:u w:val="single"/>
+        </w:rPr>
+      </w:pPr>
+    </w:p>
+    <w:p>
+      <w:pPr>
+        <w:spacing w:after="0" w:line="276" w:lineRule="auto"/>
+        <w:rPr>
+          <w:rFonts w:ascii="Times" w:hAnsi="Times"/>
+          <w:b/>
+          <w:sz w:val="28"/>
+          <w:u w:val="single"/>
+        </w:rPr>
+      </w:pPr>
+    </w:p>
+    <w:p>
+      <w:pPr>
+        <w:spacing w:after="0" w:line="276" w:lineRule="auto"/>
+        <w:rPr>
+          <w:rFonts w:ascii="Times" w:hAnsi="Times"/>
+          <w:b/>
+          <w:sz w:val="28"/>
+          <w:u w:val="single"/>
+        </w:rPr>
+      </w:pPr>
+    </w:p>
+    <w:p>
+      <w:pPr>
+        <w:spacing w:after="0" w:line="276" w:lineRule="auto"/>
+        <w:rPr>
+          <w:rFonts w:ascii="Times" w:hAnsi="Times"/>
+          <w:b/>
+          <w:sz w:val="28"/>
+          <w:u w:val="single"/>
+        </w:rPr>
+      </w:pPr>
+    </w:p>
+    <w:p>
+      <w:pPr>
+        <w:spacing w:after="0" w:line="276" w:lineRule="auto"/>
+        <w:rPr>
+          <w:rFonts w:ascii="Times" w:hAnsi="Times"/>
+          <w:b/>
+          <w:sz w:val="28"/>
+          <w:u w:val="single"/>
+        </w:rPr>
+      </w:pPr>
+    </w:p>
+    <w:p>
+      <w:pPr>
+        <w:spacing w:after="0" w:line="276" w:lineRule="auto"/>
+        <w:rPr>
+          <w:rFonts w:ascii="Times" w:hAnsi="Times"/>
+          <w:b/>
+          <w:sz w:val="28"/>
+          <w:u w:val="single"/>
+        </w:rPr>
+      </w:pPr>
+    </w:p>
+    <w:p>
+      <w:pPr>
+        <w:spacing w:after="0" w:line="276" w:lineRule="auto"/>
+        <w:rPr>
+          <w:rFonts w:ascii="Times" w:hAnsi="Times"/>
+          <w:b/>
+          <w:sz w:val="28"/>
+          <w:u w:val="single"/>
+        </w:rPr>
+      </w:pPr>
+    </w:p>
+    <w:p>
+      <w:pPr>
+        <w:spacing w:after="0" w:line="276" w:lineRule="auto"/>
+        <w:rPr>
+          <w:rFonts w:ascii="Times" w:hAnsi="Times"/>
+          <w:b/>
+          <w:sz w:val="28"/>
+          <w:u w:val="single"/>
+        </w:rPr>
+      </w:pPr>
+    </w:p>
+    <w:p>
+      <w:pPr>
+        <w:spacing w:after="0" w:line="276" w:lineRule="auto"/>
+        <w:rPr>
+          <w:rFonts w:ascii="Times" w:hAnsi="Times"/>
+          <w:b/>
+          <w:sz w:val="28"/>
+          <w:u w:val="single"/>
+        </w:rPr>
+      </w:pPr>
+    </w:p>
+    <w:p>
+      <w:pPr>
+        <w:spacing w:after="0" w:line="276" w:lineRule="auto"/>
+        <w:rPr>
+          <w:rFonts w:ascii="Times" w:hAnsi="Times"/>
+          <w:b/>
+          <w:sz w:val="28"/>
+          <w:u w:val="single"/>
+        </w:rPr>
+      </w:pPr>
+    </w:p>
+    <w:p>
+      <w:pPr>
+        <w:spacing w:after="0" w:line="276" w:lineRule="auto"/>
+        <w:rPr>
+          <w:rFonts w:ascii="Times" w:hAnsi="Times"/>
+          <w:b/>
+          <w:sz w:val="28"/>
+          <w:u w:val="single"/>
+        </w:rPr>
+      </w:pPr>
+    </w:p>
+    <w:p>
+      <w:pPr>
+        <w:spacing w:after="0" w:line="276" w:lineRule="auto"/>
+        <w:rPr>
+          <w:rFonts w:ascii="Times" w:hAnsi="Times"/>
+          <w:b/>
+          <w:sz w:val="28"/>
+          <w:u w:val="single"/>
+        </w:rPr>
+      </w:pPr>
+    </w:p>
+    <w:p>
+      <w:pPr>
+        <w:spacing w:after="0" w:line="276" w:lineRule="auto"/>
+        <w:rPr>
+          <w:rFonts w:ascii="Times" w:hAnsi="Times"/>
+          <w:b/>
+          <w:sz w:val="28"/>
+          <w:u w:val="single"/>
+        </w:rPr>
+      </w:pPr>
+    </w:p>
+    <w:p>
+      <w:pPr>
+        <w:spacing w:after="0" w:line="276" w:lineRule="auto"/>
+        <w:rPr>
+          <w:rFonts w:ascii="Times" w:hAnsi="Times"/>
+          <w:b/>
+          <w:sz w:val="28"/>
+          <w:u w:val="single"/>
+        </w:rPr>
+      </w:pPr>
+    </w:p>
+    <w:p>
+      <w:pPr>
+        <w:spacing w:after="0" w:line="276" w:lineRule="auto"/>
+        <w:rPr>
+          <w:rFonts w:ascii="Times" w:hAnsi="Times"/>
+          <w:b/>
+          <w:sz w:val="28"/>
+          <w:u w:val="single"/>
+        </w:rPr>
+      </w:pPr>
+    </w:p>
+    <w:p>
+      <w:pPr>
+        <w:spacing w:after="0" w:line="276" w:lineRule="auto"/>
+        <w:rPr>
+          <w:rFonts w:ascii="Times" w:hAnsi="Times"/>
+          <w:b/>
+          <w:sz w:val="28"/>
+          <w:u w:val="single"/>
+        </w:rPr>
+      </w:pPr>
+    </w:p>
+    <w:p>
+      <w:pPr>
+        <w:spacing w:after="0" w:line="276" w:lineRule="auto"/>
+        <w:rPr>
+          <w:rFonts w:ascii="Times" w:hAnsi="Times"/>
+          <w:b/>
+          <w:sz w:val="28"/>
+          <w:u w:val="single"/>
+        </w:rPr>
+      </w:pPr>
+    </w:p>
+    <w:p>
+      <w:pPr>
+        <w:spacing w:after="0" w:line="276" w:lineRule="auto"/>
+        <w:rPr>
+          <w:rFonts w:ascii="Times" w:hAnsi="Times"/>
+          <w:b/>
+          <w:sz w:val="28"/>
+          <w:u w:val="single"/>
+        </w:rPr>
+      </w:pPr>
+      <w:r>
+        <w:rPr>
+          <w:rFonts w:ascii="Times" w:hAnsi="Times"/>
+          <w:b/>
+          <w:sz w:val="28"/>
+          <w:u w:val="single"/>
+        </w:rPr>
+        <w:lastRenderedPageBreak/>
         <w:t>1) Introduction</w:t>
       </w:r>
     </w:p>
@@ -287,36 +666,88 @@
           <w:rFonts w:ascii="Times" w:hAnsi="Times"/>
           <w:b/>
         </w:rPr>
+        <w:t>Result</w:t>
+      </w:r>
+      <w:r>
+        <w:rPr>
+          <w:rFonts w:ascii="Times" w:hAnsi="Times"/>
+          <w:b/>
+        </w:rPr>
+        <w:br/>
+      </w:r>
+      <w:proofErr w:type="gramStart"/>
+      <w:r>
+        <w:rPr>
+          <w:rFonts w:ascii="Times" w:hAnsi="Times"/>
+        </w:rPr>
+        <w:t>Having</w:t>
+      </w:r>
+      <w:proofErr w:type="gramEnd"/>
+      <w:r>
+        <w:rPr>
+          <w:rFonts w:ascii="Times" w:hAnsi="Times"/>
+        </w:rPr>
+        <w:t xml:space="preserve"> two subdivisions of our goals allowed us to divide and manage our work easily and keep our expectations and results realistic. The highlight of our project would be the server connecting multiple clients together, acting as a sort of concierge. </w:t>
+      </w:r>
+    </w:p>
+    <w:p>
+      <w:pPr>
+        <w:spacing w:after="0" w:line="276" w:lineRule="auto"/>
+        <w:ind w:left="357"/>
+        <w:rPr>
+          <w:rFonts w:ascii="Times" w:hAnsi="Times"/>
+          <w:b/>
+        </w:rPr>
+      </w:pPr>
+      <w:r>
+        <w:rPr>
+          <w:rFonts w:ascii="Times" w:hAnsi="Times"/>
+        </w:rPr>
+        <w:t xml:space="preserve">The program successfully implements Threads allowing for multiple clients to connect to the server.  We also succeeded in having the clients able to initiate connections in between themselves allowing a Peer-to-Peer (P2P) </w:t>
+      </w:r>
+      <w:r>
+        <w:rPr>
+          <w:rFonts w:ascii="Times" w:hAnsi="Times"/>
+        </w:rPr>
+        <w:t>file sharing</w:t>
+      </w:r>
+      <w:r>
+        <w:rPr>
+          <w:rFonts w:ascii="Times" w:hAnsi="Times"/>
+        </w:rPr>
+        <w:t>.</w:t>
+      </w:r>
+      <w:r>
+        <w:rPr>
+          <w:rFonts w:ascii="Times" w:hAnsi="Times"/>
+        </w:rPr>
+        <w:t xml:space="preserve">  This happens by the clients using the server to talk with each other and opening up a new socket that links the two clients together.  When they are finished the socket terminates and closes.</w:t>
+      </w:r>
+      <w:r>
+        <w:rPr>
+          <w:rFonts w:ascii="Times" w:hAnsi="Times"/>
+        </w:rPr>
+        <w:br/>
+        <w:t>//</w:t>
+      </w:r>
+      <w:r>
+        <w:rPr>
+          <w:rFonts w:ascii="Times" w:hAnsi="Times"/>
+        </w:rPr>
+        <w:t xml:space="preserve">TODO </w:t>
+      </w:r>
+      <w:r>
+        <w:rPr>
+          <w:rFonts w:ascii="Times" w:hAnsi="Times"/>
+        </w:rPr>
+        <w:t xml:space="preserve">Add a checklist sorts which shows which of our goals we were able to achieve, and </w:t>
+      </w:r>
+      <w:r>
+        <w:rPr>
+          <w:rFonts w:ascii="Times" w:hAnsi="Times"/>
+        </w:rPr>
         <w:lastRenderedPageBreak/>
-        <w:t>Result</w:t>
-      </w:r>
-      <w:r>
-        <w:rPr>
-          <w:rFonts w:ascii="Times" w:hAnsi="Times"/>
-          <w:b/>
-        </w:rPr>
-        <w:br/>
-      </w:r>
-      <w:proofErr w:type="gramStart"/>
-      <w:r>
-        <w:rPr>
-          <w:rFonts w:ascii="Times" w:hAnsi="Times"/>
-        </w:rPr>
-        <w:t>Having</w:t>
-      </w:r>
-      <w:proofErr w:type="gramEnd"/>
-      <w:r>
-        <w:rPr>
-          <w:rFonts w:ascii="Times" w:hAnsi="Times"/>
-        </w:rPr>
-        <w:t xml:space="preserve"> two subdivisions of our goals allowed us to divide and manage our work easily and keep our expectations and results realistic. The highlight of our project would be the server connecting multiple clients together, acting as a sort of concierge. </w:t>
-      </w:r>
-      <w:r>
-        <w:rPr>
-          <w:rFonts w:ascii="Times" w:hAnsi="Times"/>
-        </w:rPr>
-        <w:br/>
-        <w:t>//Add a checklist sorts which shows which of our goals we were able to achieve, and which ones we weren’t.</w:t>
+        <w:t>which ones we weren’t.</w:t>
       </w:r>
       <w:r>
         <w:rPr>
@@ -356,7 +787,21 @@
         <w:rPr>
           <w:rFonts w:ascii="Times" w:hAnsi="Times"/>
         </w:rPr>
-        <w:t>In reference to our problems, the following outlines our process of working towards our goals and how our project came to completion.</w:t>
+        <w:t xml:space="preserve">In reference to our problems, the following outlines our process of working towards our </w:t>
+      </w:r>
+      <w:proofErr w:type="gramStart"/>
+      <w:r>
+        <w:rPr>
+          <w:rFonts w:ascii="Times" w:hAnsi="Times"/>
+        </w:rPr>
+        <w:t>goals</w:t>
+      </w:r>
+      <w:proofErr w:type="gramEnd"/>
+      <w:r>
+        <w:rPr>
+          <w:rFonts w:ascii="Times" w:hAnsi="Times"/>
+        </w:rPr>
+        <w:t xml:space="preserve"> and how our project came to completion.</w:t>
       </w:r>
       <w:r>
         <w:rPr>
@@ -505,7 +950,19 @@
           <w:rFonts w:ascii="Times" w:hAnsi="Times"/>
         </w:rPr>
         <w:tab/>
-        <w:t>//technical jargon</w:t>
+        <w:t>//</w:t>
+      </w:r>
+      <w:r>
+        <w:rPr>
+          <w:rFonts w:ascii="Times" w:hAnsi="Times"/>
+        </w:rPr>
+        <w:t xml:space="preserve">TODO </w:t>
+      </w:r>
+      <w:r>
+        <w:rPr>
+          <w:rFonts w:ascii="Times" w:hAnsi="Times"/>
+        </w:rPr>
+        <w:t>technical jargon</w:t>
       </w:r>
       <w:r>
         <w:rPr>
@@ -518,7 +975,19 @@
           <w:rFonts w:ascii="Times" w:hAnsi="Times"/>
         </w:rPr>
         <w:tab/>
-        <w:t>//maybe give flowcharts for the control flow for both client and server</w:t>
+        <w:t>//</w:t>
+      </w:r>
+      <w:r>
+        <w:rPr>
+          <w:rFonts w:ascii="Times" w:hAnsi="Times"/>
+        </w:rPr>
+        <w:t xml:space="preserve">TODO </w:t>
+      </w:r>
+      <w:r>
+        <w:rPr>
+          <w:rFonts w:ascii="Times" w:hAnsi="Times"/>
+        </w:rPr>
+        <w:t>maybe give flowcharts for the control flow for both client and server</w:t>
       </w:r>
     </w:p>
     <w:p>
@@ -605,14 +1074,7 @@
         <w:rPr>
           <w:rFonts w:ascii="Times" w:hAnsi="Times"/>
         </w:rPr>
-        <w:t xml:space="preserve">When logging onto the server, every user has to provide a user name for identification purposes. The first window that opens asks for three details; the IP address of the server, the username, and the directory which they wish to share. After this information is processed, the new user is connected to the server and its information is relayed to all the other users that are online so they </w:t>
-      </w:r>
-      <w:r>
-        <w:rPr>
-          <w:rFonts w:ascii="Times" w:hAnsi="Times"/>
-        </w:rPr>
-        <w:lastRenderedPageBreak/>
-        <w:t>can browse their directory.</w:t>
+        <w:t>When logging onto the server, every user has to provide a user name for identification purposes. The first window that opens asks for three details; the IP address of the server, the username, and the directory which they wish to share. After this information is processed, the new user is connected to the server and its information is relayed to all the other users that are online so they can browse their directory.</w:t>
       </w:r>
       <w:r>
         <w:rPr>
@@ -633,6 +1095,7 @@
           <w:noProof/>
           <w:lang w:val="en-CA" w:eastAsia="en-CA"/>
         </w:rPr>
+        <w:lastRenderedPageBreak/>
         <w:drawing>
           <wp:inline distT="0" distB="0" distL="0" distR="0" wp14:anchorId="1DFBCE5A" wp14:editId="3115765A">
             <wp:extent cx="3362325" cy="1609725"/>
@@ -651,7 +1114,7 @@
                     </pic:cNvPicPr>
                   </pic:nvPicPr>
                   <pic:blipFill>
-                    <a:blip r:embed="rId6">
+                    <a:blip r:embed="rId7">
                       <a:extLst>
                         <a:ext uri="{28A0092B-C50C-407E-A947-70E740481C1C}">
                           <a14:useLocalDpi xmlns:a14="http://schemas.microsoft.com/office/drawing/2010/main" val="0"/>
@@ -788,7 +1251,7 @@
                     </pic:cNvPicPr>
                   </pic:nvPicPr>
                   <pic:blipFill>
-                    <a:blip r:embed="rId7">
+                    <a:blip r:embed="rId8">
                       <a:extLst>
                         <a:ext uri="{28A0092B-C50C-407E-A947-70E740481C1C}">
                           <a14:useLocalDpi xmlns:a14="http://schemas.microsoft.com/office/drawing/2010/main" val="0"/>
@@ -912,22 +1375,26 @@
         <w:rPr>
           <w:rFonts w:ascii="Times" w:hAnsi="Times"/>
         </w:rPr>
-        <w:t xml:space="preserve">(Note: as shown in Figure 3 below, and explained in section 3.5, hovering the mouse over certain areas of the GUI will display a ‘help’ message) </w:t>
-      </w:r>
-    </w:p>
-    <w:p>
-      <w:pPr>
-        <w:spacing w:after="0" w:line="276" w:lineRule="auto"/>
-        <w:rPr>
-          <w:rFonts w:ascii="Times" w:hAnsi="Times"/>
-        </w:rPr>
-      </w:pPr>
-    </w:p>
-    <w:p>
-      <w:pPr>
-        <w:keepNext/>
-        <w:spacing w:after="0" w:line="276" w:lineRule="auto"/>
-        <w:jc w:val="center"/>
+        <w:t xml:space="preserve">(Note: as shown in Figure 3 </w:t>
+      </w:r>
+      <w:proofErr w:type="gramStart"/>
+      <w:r>
+        <w:rPr>
+          <w:rFonts w:ascii="Times" w:hAnsi="Times"/>
+        </w:rPr>
+        <w:t>below,</w:t>
+      </w:r>
+      <w:proofErr w:type="gramEnd"/>
+      <w:r>
+        <w:rPr>
+          <w:rFonts w:ascii="Times" w:hAnsi="Times"/>
+        </w:rPr>
+        <w:t xml:space="preserve"> and explained in section 3.5, hovering the mouse over certain areas of the GUI will display a ‘help’ message) </w:t>
+      </w:r>
+    </w:p>
+    <w:p>
+      <w:pPr>
+        <w:spacing w:after="0" w:line="276" w:lineRule="auto"/>
       </w:pPr>
       <w:r>
         <w:rPr>
@@ -937,7 +1404,7 @@
         </w:rPr>
         <w:lastRenderedPageBreak/>
         <w:drawing>
-          <wp:inline distT="0" distB="0" distL="0" distR="0" wp14:anchorId="7B285027" wp14:editId="2DAABF19">
+          <wp:inline distT="0" distB="0" distL="0" distR="0" wp14:anchorId="7B285027" wp14:editId="11D9BB92">
             <wp:extent cx="5143500" cy="4495800"/>
             <wp:effectExtent l="0" t="0" r="0" b="0"/>
             <wp:docPr id="4" name="Picture 4" descr="peer-files"/>
@@ -954,7 +1421,7 @@
                     </pic:cNvPicPr>
                   </pic:nvPicPr>
                   <pic:blipFill>
-                    <a:blip r:embed="rId8">
+                    <a:blip r:embed="rId9">
                       <a:extLst>
                         <a:ext uri="{28A0092B-C50C-407E-A947-70E740481C1C}">
                           <a14:useLocalDpi xmlns:a14="http://schemas.microsoft.com/office/drawing/2010/main" val="0"/>
@@ -1080,7 +1547,7 @@
                     </pic:cNvPicPr>
                   </pic:nvPicPr>
                   <pic:blipFill>
-                    <a:blip r:embed="rId9">
+                    <a:blip r:embed="rId10">
                       <a:extLst>
                         <a:ext uri="{28A0092B-C50C-407E-A947-70E740481C1C}">
                           <a14:useLocalDpi xmlns:a14="http://schemas.microsoft.com/office/drawing/2010/main" val="0"/>
@@ -1279,7 +1746,7 @@
                     </pic:cNvPicPr>
                   </pic:nvPicPr>
                   <pic:blipFill>
-                    <a:blip r:embed="rId10">
+                    <a:blip r:embed="rId11">
                       <a:extLst>
                         <a:ext uri="{28A0092B-C50C-407E-A947-70E740481C1C}">
                           <a14:useLocalDpi xmlns:a14="http://schemas.microsoft.com/office/drawing/2010/main" val="0"/>
@@ -1358,7 +1825,21 @@
           <w:b/>
         </w:rPr>
         <w:lastRenderedPageBreak/>
-        <w:t>3.4 Help for Users</w:t>
+        <w:t>3.</w:t>
+      </w:r>
+      <w:r>
+        <w:rPr>
+          <w:rFonts w:ascii="Times" w:hAnsi="Times"/>
+          <w:b/>
+        </w:rPr>
+        <w:t>5</w:t>
+      </w:r>
+      <w:r>
+        <w:rPr>
+          <w:rFonts w:ascii="Times" w:hAnsi="Times"/>
+          <w:b/>
+        </w:rPr>
+        <w:t xml:space="preserve"> Help for Users</w:t>
       </w:r>
     </w:p>
     <w:p>
@@ -1413,7 +1894,7 @@
                     </pic:cNvPicPr>
                   </pic:nvPicPr>
                   <pic:blipFill>
-                    <a:blip r:embed="rId11">
+                    <a:blip r:embed="rId12">
                       <a:extLst>
                         <a:ext uri="{28A0092B-C50C-407E-A947-70E740481C1C}">
                           <a14:useLocalDpi xmlns:a14="http://schemas.microsoft.com/office/drawing/2010/main" val="0"/>
@@ -1499,6 +1980,277 @@
         <w:spacing w:after="0" w:line="276" w:lineRule="auto"/>
         <w:rPr>
           <w:rFonts w:ascii="Times" w:hAnsi="Times"/>
+        </w:rPr>
+      </w:pPr>
+    </w:p>
+    <w:p>
+      <w:pPr>
+        <w:spacing w:after="0" w:line="276" w:lineRule="auto"/>
+        <w:rPr>
+          <w:rFonts w:ascii="Times" w:hAnsi="Times"/>
+        </w:rPr>
+      </w:pPr>
+    </w:p>
+    <w:p>
+      <w:pPr>
+        <w:spacing w:after="0" w:line="276" w:lineRule="auto"/>
+        <w:rPr>
+          <w:rFonts w:ascii="Times" w:hAnsi="Times"/>
+        </w:rPr>
+      </w:pPr>
+    </w:p>
+    <w:p>
+      <w:pPr>
+        <w:spacing w:after="0" w:line="276" w:lineRule="auto"/>
+        <w:rPr>
+          <w:rFonts w:ascii="Times" w:hAnsi="Times"/>
+        </w:rPr>
+      </w:pPr>
+    </w:p>
+    <w:p>
+      <w:pPr>
+        <w:spacing w:after="0" w:line="276" w:lineRule="auto"/>
+        <w:rPr>
+          <w:rFonts w:ascii="Times" w:hAnsi="Times"/>
+        </w:rPr>
+      </w:pPr>
+      <w:r>
+        <w:rPr>
+          <w:rFonts w:ascii="Times" w:hAnsi="Times"/>
+          <w:b/>
+        </w:rPr>
+        <w:lastRenderedPageBreak/>
+        <w:t>3.</w:t>
+      </w:r>
+      <w:r>
+        <w:rPr>
+          <w:rFonts w:ascii="Times" w:hAnsi="Times"/>
+          <w:b/>
+        </w:rPr>
+        <w:t>6</w:t>
+      </w:r>
+      <w:r>
+        <w:rPr>
+          <w:rFonts w:ascii="Times" w:hAnsi="Times"/>
+          <w:b/>
+        </w:rPr>
+        <w:t xml:space="preserve"> </w:t>
+      </w:r>
+      <w:r>
+        <w:rPr>
+          <w:rFonts w:ascii="Times" w:hAnsi="Times"/>
+          <w:b/>
+        </w:rPr>
+        <w:t>Server Interruptions</w:t>
+      </w:r>
+    </w:p>
+    <w:p>
+      <w:pPr>
+        <w:spacing w:after="0" w:line="276" w:lineRule="auto"/>
+        <w:rPr>
+          <w:rFonts w:ascii="Times" w:hAnsi="Times"/>
+        </w:rPr>
+      </w:pPr>
+      <w:r>
+        <w:rPr>
+          <w:rFonts w:ascii="Times" w:hAnsi="Times"/>
+        </w:rPr>
+        <w:t>Since it is possible for the server to be terminated without the clients knowing it is necessary to handle this event.  In the case of the server being terminated, it sends out a signal that tells every single client currently connected at the server is closing.  This then triggers the clients themselves to shut down after alerting the user.</w:t>
+      </w:r>
+    </w:p>
+    <w:p>
+      <w:pPr>
+        <w:spacing w:after="0" w:line="276" w:lineRule="auto"/>
+        <w:rPr>
+          <w:rFonts w:ascii="Times" w:hAnsi="Times"/>
+        </w:rPr>
+      </w:pPr>
+    </w:p>
+    <w:p>
+      <w:pPr>
+        <w:spacing w:after="0" w:line="276" w:lineRule="auto"/>
+        <w:rPr>
+          <w:rFonts w:ascii="Times" w:hAnsi="Times"/>
+        </w:rPr>
+      </w:pPr>
+    </w:p>
+    <w:p>
+      <w:pPr>
+        <w:spacing w:after="0" w:line="276" w:lineRule="auto"/>
+        <w:rPr>
+          <w:rFonts w:ascii="Times" w:hAnsi="Times"/>
+        </w:rPr>
+      </w:pPr>
+      <w:r>
+        <w:rPr>
+          <w:rFonts w:ascii="Times" w:hAnsi="Times"/>
+          <w:noProof/>
+          <w:lang w:val="en-CA" w:eastAsia="en-CA"/>
+        </w:rPr>
+        <w:drawing>
+          <wp:inline distT="0" distB="0" distL="0" distR="0" wp14:anchorId="582C5A89" wp14:editId="0B77DD15">
+            <wp:extent cx="5934075" cy="5981700"/>
+            <wp:effectExtent l="0" t="0" r="9525" b="0"/>
+            <wp:docPr id="7" name="Picture 7" descr="C:\Users\Stefan\workspace2\Comp3203-Project\Walkthrough Pics\ServerShutdown.png"/>
+            <wp:cNvGraphicFramePr>
+              <a:graphicFrameLocks xmlns:a="http://schemas.openxmlformats.org/drawingml/2006/main" noChangeAspect="1"/>
+            </wp:cNvGraphicFramePr>
+            <a:graphic xmlns:a="http://schemas.openxmlformats.org/drawingml/2006/main">
+              <a:graphicData uri="http://schemas.openxmlformats.org/drawingml/2006/picture">
+                <pic:pic xmlns:pic="http://schemas.openxmlformats.org/drawingml/2006/picture">
+                  <pic:nvPicPr>
+                    <pic:cNvPr id="0" name="Picture 1" descr="C:\Users\Stefan\workspace2\Comp3203-Project\Walkthrough Pics\ServerShutdown.png"/>
+                    <pic:cNvPicPr>
+                      <a:picLocks noChangeAspect="1" noChangeArrowheads="1"/>
+                    </pic:cNvPicPr>
+                  </pic:nvPicPr>
+                  <pic:blipFill>
+                    <a:blip r:embed="rId13">
+                      <a:extLst>
+                        <a:ext uri="{28A0092B-C50C-407E-A947-70E740481C1C}">
+                          <a14:useLocalDpi xmlns:a14="http://schemas.microsoft.com/office/drawing/2010/main" val="0"/>
+                        </a:ext>
+                      </a:extLst>
+                    </a:blip>
+                    <a:srcRect/>
+                    <a:stretch>
+                      <a:fillRect/>
+                    </a:stretch>
+                  </pic:blipFill>
+                  <pic:spPr bwMode="auto">
+                    <a:xfrm>
+                      <a:off x="0" y="0"/>
+                      <a:ext cx="5934075" cy="5981700"/>
+                    </a:xfrm>
+                    <a:prstGeom prst="rect">
+                      <a:avLst/>
+                    </a:prstGeom>
+                    <a:noFill/>
+                    <a:ln>
+                      <a:noFill/>
+                    </a:ln>
+                  </pic:spPr>
+                </pic:pic>
+              </a:graphicData>
+            </a:graphic>
+          </wp:inline>
+        </w:drawing>
+      </w:r>
+    </w:p>
+    <w:p>
+      <w:pPr>
+        <w:spacing w:after="0" w:line="276" w:lineRule="auto"/>
+        <w:rPr>
+          <w:rFonts w:ascii="Times" w:hAnsi="Times"/>
+          <w:i/>
+          <w:sz w:val="18"/>
+          <w:szCs w:val="18"/>
+        </w:rPr>
+      </w:pPr>
+      <w:r>
+        <w:rPr>
+          <w:i/>
+          <w:sz w:val="18"/>
+          <w:szCs w:val="18"/>
+        </w:rPr>
+        <w:t xml:space="preserve">Figure </w:t>
+      </w:r>
+      <w:r>
+        <w:rPr>
+          <w:i/>
+          <w:sz w:val="18"/>
+          <w:szCs w:val="18"/>
+        </w:rPr>
+        <w:t>7</w:t>
+      </w:r>
+      <w:r>
+        <w:rPr>
+          <w:i/>
+          <w:sz w:val="18"/>
+          <w:szCs w:val="18"/>
+        </w:rPr>
+        <w:fldChar w:fldCharType="begin"/>
+      </w:r>
+      <w:r>
+        <w:rPr>
+          <w:i/>
+          <w:sz w:val="18"/>
+          <w:szCs w:val="18"/>
+        </w:rPr>
+        <w:instrText xml:space="preserve"> SEQ Figure \* ARABIC </w:instrText>
+      </w:r>
+      <w:r>
+        <w:rPr>
+          <w:i/>
+          <w:sz w:val="18"/>
+          <w:szCs w:val="18"/>
+        </w:rPr>
+        <w:fldChar w:fldCharType="separate"/>
+      </w:r>
+      <w:r>
+        <w:rPr>
+          <w:i/>
+          <w:noProof/>
+          <w:sz w:val="18"/>
+          <w:szCs w:val="18"/>
+        </w:rPr>
+        <w:t>1</w:t>
+      </w:r>
+      <w:r>
+        <w:rPr>
+          <w:i/>
+          <w:sz w:val="18"/>
+          <w:szCs w:val="18"/>
+        </w:rPr>
+        <w:fldChar w:fldCharType="end"/>
+      </w:r>
+      <w:r>
+        <w:rPr>
+          <w:i/>
+          <w:sz w:val="18"/>
+          <w:szCs w:val="18"/>
+        </w:rPr>
+        <w:t xml:space="preserve">: </w:t>
+      </w:r>
+      <w:r>
+        <w:rPr>
+          <w:i/>
+          <w:sz w:val="18"/>
+          <w:szCs w:val="18"/>
+        </w:rPr>
+        <w:t>After receiving a TERMINATE signal from the server, a dialog box notifies the user the application is closing.</w:t>
+      </w:r>
+      <w:r>
+        <w:rPr>
+          <w:rFonts w:ascii="Times" w:hAnsi="Times"/>
+          <w:i/>
+          <w:sz w:val="18"/>
+          <w:szCs w:val="18"/>
+        </w:rPr>
+        <w:br/>
+      </w:r>
+    </w:p>
+    <w:p>
+      <w:pPr>
+        <w:spacing w:after="0" w:line="276" w:lineRule="auto"/>
+        <w:rPr>
+          <w:rFonts w:ascii="Times" w:hAnsi="Times"/>
+        </w:rPr>
+      </w:pPr>
+    </w:p>
+    <w:p>
+      <w:pPr>
+        <w:spacing w:after="0" w:line="276" w:lineRule="auto"/>
+        <w:rPr>
+          <w:rFonts w:ascii="Times" w:hAnsi="Times"/>
+        </w:rPr>
+      </w:pPr>
+    </w:p>
+    <w:p>
+      <w:pPr>
+        <w:spacing w:after="0" w:line="276" w:lineRule="auto"/>
+        <w:rPr>
+          <w:rFonts w:ascii="Times" w:hAnsi="Times"/>
           <w:b/>
           <w:sz w:val="28"/>
           <w:u w:val="single"/>
@@ -1511,6 +2263,7 @@
           <w:sz w:val="28"/>
           <w:u w:val="single"/>
         </w:rPr>
+        <w:lastRenderedPageBreak/>
         <w:t>4) Evaluation</w:t>
       </w:r>
     </w:p>
@@ -1533,31 +2286,145 @@
         <w:rPr>
           <w:rFonts w:ascii="Times" w:hAnsi="Times"/>
         </w:rPr>
+        <w:t>The purpose of our application was for it to give all of the functionality that we wanted while being very easy to use, and nice and simple to look at. Besides our group putting in the time and attention to detail to try and achieve this, we also created both a Pre-Test Questionnaire and a Post-Test Questionnaire (found in Appendix A and Appendix B respectively, at the end of the report). The purpose of these questionnaires was to gain a little insight into people’s tendencies and usage regarding how they exchange files over the internet, and also to rate the quality of our applications functionality and ease-of-use.</w:t>
+      </w:r>
+    </w:p>
+    <w:p>
+      <w:pPr>
+        <w:spacing w:after="0" w:line="276" w:lineRule="auto"/>
+        <w:rPr>
+          <w:rFonts w:ascii="Times" w:hAnsi="Times"/>
+        </w:rPr>
+      </w:pPr>
+      <w:r>
+        <w:rPr>
+          <w:rFonts w:ascii="Times" w:hAnsi="Times"/>
+        </w:rPr>
+        <w:t xml:space="preserve">Each member of our group was able to get a couple family members to test the application, and we were also able to get several peers from school to test the application to help provide a more balanced sample space. </w:t>
+      </w:r>
+    </w:p>
+    <w:p>
+      <w:pPr>
+        <w:spacing w:after="0" w:line="276" w:lineRule="auto"/>
+        <w:rPr>
+          <w:rFonts w:ascii="Times" w:hAnsi="Times"/>
+        </w:rPr>
+      </w:pPr>
+    </w:p>
+    <w:p>
+      <w:pPr>
+        <w:spacing w:after="0" w:line="276" w:lineRule="auto"/>
+        <w:rPr>
+          <w:rFonts w:ascii="Times" w:hAnsi="Times"/>
+          <w:b/>
+          <w:sz w:val="28"/>
+          <w:u w:val="single"/>
+        </w:rPr>
+      </w:pPr>
+      <w:r>
+        <w:rPr>
+          <w:rFonts w:ascii="Times" w:hAnsi="Times"/>
+        </w:rPr>
+        <w:t>//TODO: add a brief summary of general results</w:t>
+      </w:r>
+    </w:p>
+    <w:p>
+      <w:pPr>
+        <w:spacing w:after="0" w:line="276" w:lineRule="auto"/>
+        <w:rPr>
+          <w:rFonts w:ascii="Times" w:hAnsi="Times"/>
+          <w:b/>
+          <w:sz w:val="28"/>
+          <w:u w:val="single"/>
+        </w:rPr>
+      </w:pPr>
+    </w:p>
+    <w:p>
+      <w:pPr>
+        <w:spacing w:after="0" w:line="276" w:lineRule="auto"/>
+        <w:rPr>
+          <w:rFonts w:ascii="Times" w:hAnsi="Times"/>
+          <w:b/>
+          <w:sz w:val="28"/>
+          <w:u w:val="single"/>
+        </w:rPr>
+      </w:pPr>
+      <w:r>
+        <w:rPr>
+          <w:rFonts w:ascii="Times" w:hAnsi="Times"/>
+          <w:b/>
+          <w:sz w:val="28"/>
+          <w:u w:val="single"/>
+        </w:rPr>
+        <w:t>5) Conclusion</w:t>
+      </w:r>
+    </w:p>
+    <w:p>
+      <w:pPr>
+        <w:spacing w:after="0" w:line="276" w:lineRule="auto"/>
+        <w:rPr>
+          <w:rFonts w:ascii="Times" w:hAnsi="Times"/>
+        </w:rPr>
+      </w:pPr>
+    </w:p>
+    <w:p>
+      <w:pPr>
+        <w:spacing w:after="0" w:line="276" w:lineRule="auto"/>
+        <w:rPr>
+          <w:rFonts w:ascii="Times" w:hAnsi="Times"/>
+        </w:rPr>
+      </w:pPr>
+      <w:r>
+        <w:rPr>
+          <w:rFonts w:ascii="Times" w:hAnsi="Times"/>
+        </w:rPr>
+        <w:t>The objectives that we set out to achieve with this project were all met. Our objective was to create a simple application so that users could essentially ‘meet’ online and exchange files amongst themselves. We intended to have one server act as a central file repository, and then allow the server to give clients the information they needed to connect directly to each other to allow P2P file transfer. The intention of this was so that not all files needed to be on the server, and if one user had yet to upload a file to the server, another client could download a file from them directly, to make the process easier and faster (since only one transfer would need to happen instead of two). We were able to get this accomplished, and the result seemed to be that it made the overall process of getting various types of files very easy. We also provided a chat feature, which allowed users to post comments to a global chat board. This feature was also intended to allow users to make requests for files that they want but don’t see on the server or on any file lists of online peers.</w:t>
+      </w:r>
+    </w:p>
+    <w:p>
+      <w:pPr>
+        <w:spacing w:after="0" w:line="276" w:lineRule="auto"/>
+        <w:rPr>
+          <w:rFonts w:ascii="Times" w:hAnsi="Times"/>
+        </w:rPr>
+      </w:pPr>
+    </w:p>
+    <w:p>
+      <w:pPr>
+        <w:spacing w:after="0" w:line="276" w:lineRule="auto"/>
+        <w:rPr>
+          <w:rFonts w:ascii="Times" w:hAnsi="Times"/>
+        </w:rPr>
+      </w:pPr>
+      <w:r>
+        <w:rPr>
+          <w:rFonts w:ascii="Times" w:hAnsi="Times"/>
+        </w:rPr>
+        <w:tab/>
+        <w:t xml:space="preserve">We did manage to accomplish our goals with the application, however, there are certainly areas for improvement that could be addressed in future work. One such area would be making the application be able to use multiple threads. Currently, when a user makes any request through the GUI, it becomes temporarily disabled while the requested process completes. If a user is downloading a large file, they need to wait for that file to download completely before they can use the GUI again. It would be a nice addition to be able to search for more files or post to the chat board while a download is in progress. </w:t>
+      </w:r>
+    </w:p>
+    <w:p>
+      <w:pPr>
+        <w:spacing w:after="0" w:line="276" w:lineRule="auto"/>
+        <w:rPr>
+          <w:rFonts w:ascii="Times" w:hAnsi="Times"/>
+        </w:rPr>
+      </w:pPr>
+      <w:r>
+        <w:rPr>
+          <w:rFonts w:ascii="Times" w:hAnsi="Times"/>
+        </w:rPr>
+        <w:tab/>
+        <w:t xml:space="preserve">Another area for improvement would be having download and upload progress bars, with the ability to pause downloads and resume them again later. For downloading most files, it may not really be an issue, but especially for large files where a peer is potentially far away, a file </w:t>
+      </w:r>
+      <w:r>
+        <w:rPr>
+          <w:rFonts w:ascii="Times" w:hAnsi="Times"/>
+        </w:rPr>
         <w:lastRenderedPageBreak/>
-        <w:t>The purpose of our application was for it to give all of the functionality that we wanted while being very easy to use, and nice and simple to look at. Besides our group putting in the time and attention to detail to try and achieve this, we also created both a Pre-Test Questionnaire and a Post-Test Questionnaire (found in Appendix A and Appendix B respectively, at the end of the report). The purpose of these questionnaires was to gain a little insight into people’s tendencies and usage regarding how they exchange files over the internet, and also to rate the quality of our applications functionality and ease-of-use.</w:t>
-      </w:r>
-    </w:p>
-    <w:p>
-      <w:pPr>
-        <w:spacing w:after="0" w:line="276" w:lineRule="auto"/>
-        <w:rPr>
-          <w:rFonts w:ascii="Times" w:hAnsi="Times"/>
-        </w:rPr>
-      </w:pPr>
-      <w:r>
-        <w:rPr>
-          <w:rFonts w:ascii="Times" w:hAnsi="Times"/>
-        </w:rPr>
-        <w:t xml:space="preserve">Each member of our group was able to get a couple family members to test the application, and we were also able to get several peers from school to test the application to help provide a more balanced sample space. </w:t>
-      </w:r>
-    </w:p>
-    <w:p>
-      <w:pPr>
-        <w:spacing w:after="0" w:line="276" w:lineRule="auto"/>
-        <w:rPr>
-          <w:rFonts w:ascii="Times" w:hAnsi="Times"/>
-        </w:rPr>
-      </w:pPr>
+        <w:t>transfer may be quite slow. If for some reason a user needs to shut down their application before a download finishes, it would be great if they had the option of pausing a download and resuming it again when convenient.</w:t>
+      </w:r>
     </w:p>
     <w:p>
       <w:pPr>
@@ -1569,12 +2436,6 @@
           <w:u w:val="single"/>
         </w:rPr>
       </w:pPr>
-      <w:r>
-        <w:rPr>
-          <w:rFonts w:ascii="Times" w:hAnsi="Times"/>
-        </w:rPr>
-        <w:t>//TODO: add a brief summary of general results</w:t>
-      </w:r>
     </w:p>
     <w:p>
       <w:pPr>
@@ -1586,154 +2447,182 @@
           <w:u w:val="single"/>
         </w:rPr>
       </w:pPr>
-    </w:p>
-    <w:p>
-      <w:pPr>
-        <w:spacing w:after="0" w:line="276" w:lineRule="auto"/>
+      <w:r>
         <w:rPr>
           <w:rFonts w:ascii="Times" w:hAnsi="Times"/>
           <w:b/>
           <w:sz w:val="28"/>
           <w:u w:val="single"/>
         </w:rPr>
-      </w:pPr>
-      <w:r>
-        <w:rPr>
-          <w:rFonts w:ascii="Times" w:hAnsi="Times"/>
-          <w:b/>
-          <w:sz w:val="28"/>
+        <w:t>Contribution of Team Members</w:t>
+      </w:r>
+    </w:p>
+    <w:p>
+      <w:pPr>
+        <w:spacing w:after="0" w:line="276" w:lineRule="auto"/>
+        <w:rPr>
+          <w:rFonts w:ascii="Times" w:hAnsi="Times"/>
+          <w:sz w:val="28"/>
+        </w:rPr>
+      </w:pPr>
+    </w:p>
+    <w:p>
+      <w:pPr>
+        <w:spacing w:after="0" w:line="276" w:lineRule="auto"/>
+        <w:rPr>
+          <w:rFonts w:ascii="Times" w:hAnsi="Times"/>
+        </w:rPr>
+      </w:pPr>
+      <w:r>
+        <w:rPr>
+          <w:rFonts w:ascii="Times" w:hAnsi="Times"/>
           <w:u w:val="single"/>
         </w:rPr>
-        <w:t>5) Conclusion</w:t>
-      </w:r>
-    </w:p>
-    <w:p>
-      <w:pPr>
-        <w:spacing w:after="0" w:line="276" w:lineRule="auto"/>
-        <w:rPr>
-          <w:rFonts w:ascii="Times" w:hAnsi="Times"/>
-        </w:rPr>
-      </w:pPr>
-    </w:p>
-    <w:p>
-      <w:pPr>
-        <w:spacing w:after="0" w:line="276" w:lineRule="auto"/>
-        <w:rPr>
-          <w:rFonts w:ascii="Times" w:hAnsi="Times"/>
-        </w:rPr>
-      </w:pPr>
-      <w:r>
-        <w:rPr>
-          <w:rFonts w:ascii="Times" w:hAnsi="Times"/>
-        </w:rPr>
-        <w:t>The objectives that we set out to achieve with this project were all met. Our objective was to create a simple application so that users could essentially ‘meet’ online and exchange files amongst themselves. We intended to have one server act as a central file repository, and then allow the server to give clients the information they needed to connect directly to each other to allow P2P file transfer. The intention of this was so that not all files needed to be on the server, and if one user had yet to upload a file to the server, another client could download a file from them directly, to make the process easier and faster (since only one transfer would need to happen instead of two). We were able to get this accomplished, and the result seemed to be that it made the overall process of getting various types of files very easy. We also provided a chat feature, which allowed users to post comments to a global chat board. This feature was also intended to allow users to make requests for files that they want but don’t see on the server or on any file lists of online peers.</w:t>
-      </w:r>
-    </w:p>
-    <w:p>
-      <w:pPr>
-        <w:spacing w:after="0" w:line="276" w:lineRule="auto"/>
-        <w:rPr>
-          <w:rFonts w:ascii="Times" w:hAnsi="Times"/>
-        </w:rPr>
-      </w:pPr>
-    </w:p>
-    <w:p>
-      <w:pPr>
-        <w:spacing w:after="0" w:line="276" w:lineRule="auto"/>
-        <w:rPr>
-          <w:rFonts w:ascii="Times" w:hAnsi="Times"/>
-        </w:rPr>
-      </w:pPr>
-      <w:r>
-        <w:rPr>
-          <w:rFonts w:ascii="Times" w:hAnsi="Times"/>
-        </w:rPr>
-        <w:tab/>
-        <w:t xml:space="preserve">We did manage to accomplish our goals with the application, however, there are certainly areas for improvement that could be addressed in future work. One such area would be making the application be able to use multiple threads. Currently, when a user makes any request through the GUI, it becomes temporarily disabled while the requested process completes. If a user is downloading a large file, they need to wait for that file to download completely before they can use the GUI again. It would be a nice addition to be able to search for more files or post to the chat board while a download is in progress. </w:t>
-      </w:r>
-    </w:p>
-    <w:p>
-      <w:pPr>
-        <w:spacing w:after="0" w:line="276" w:lineRule="auto"/>
-        <w:rPr>
-          <w:rFonts w:ascii="Times" w:hAnsi="Times"/>
-        </w:rPr>
-      </w:pPr>
-      <w:r>
-        <w:rPr>
-          <w:rFonts w:ascii="Times" w:hAnsi="Times"/>
-        </w:rPr>
-        <w:tab/>
-        <w:t xml:space="preserve">Another area for improvement would be having download and upload progress bars, with the ability to pause downloads and resume them again later. For downloading most files, it may not really be an issue, but especially for large files where a peer is potentially far away, a file transfer may be quite slow. If for some reason a user needs to shut down their application before </w:t>
-      </w:r>
-      <w:r>
-        <w:rPr>
-          <w:rFonts w:ascii="Times" w:hAnsi="Times"/>
-        </w:rPr>
-        <w:lastRenderedPageBreak/>
-        <w:t>a download finishes, it would be great if they had the option of pausing a download and resuming it again when convenient.</w:t>
-      </w:r>
-    </w:p>
-    <w:p>
-      <w:pPr>
-        <w:spacing w:after="0" w:line="276" w:lineRule="auto"/>
-        <w:rPr>
-          <w:rFonts w:ascii="Times" w:hAnsi="Times"/>
-          <w:b/>
-          <w:sz w:val="28"/>
+        <w:t>Stefan Couturier</w:t>
+      </w:r>
+      <w:r>
+        <w:rPr>
+          <w:rFonts w:ascii="Times" w:hAnsi="Times"/>
+        </w:rPr>
+        <w:t>:  Worked on the CHAT function of the program, also made it so when there were changes detected by the serve</w:t>
+      </w:r>
+      <w:r>
+        <w:rPr>
+          <w:rFonts w:ascii="Times" w:hAnsi="Times"/>
+        </w:rPr>
+        <w:t>r it would update all clients and edited GUI a little.</w:t>
+      </w:r>
+    </w:p>
+    <w:p>
+      <w:pPr>
+        <w:spacing w:after="0" w:line="276" w:lineRule="auto"/>
+        <w:rPr>
+          <w:rFonts w:ascii="Times" w:hAnsi="Times"/>
+        </w:rPr>
+      </w:pPr>
+      <w:proofErr w:type="spellStart"/>
+      <w:r>
+        <w:rPr>
+          <w:rFonts w:ascii="Times" w:hAnsi="Times"/>
           <w:u w:val="single"/>
         </w:rPr>
-      </w:pPr>
-    </w:p>
-    <w:p>
-      <w:pPr>
-        <w:spacing w:after="0" w:line="276" w:lineRule="auto"/>
-        <w:rPr>
-          <w:rFonts w:ascii="Times" w:hAnsi="Times"/>
-          <w:b/>
-          <w:sz w:val="28"/>
+        <w:t>Abhinav</w:t>
+      </w:r>
+      <w:proofErr w:type="spellEnd"/>
+      <w:r>
+        <w:rPr>
+          <w:rFonts w:ascii="Times" w:hAnsi="Times"/>
           <w:u w:val="single"/>
         </w:rPr>
-      </w:pPr>
-    </w:p>
-    <w:p>
-      <w:pPr>
-        <w:spacing w:after="0" w:line="276" w:lineRule="auto"/>
-        <w:rPr>
-          <w:rFonts w:ascii="Times" w:hAnsi="Times"/>
-          <w:b/>
-          <w:sz w:val="28"/>
+        <w:t xml:space="preserve"> </w:t>
+      </w:r>
+      <w:proofErr w:type="spellStart"/>
+      <w:r>
+        <w:rPr>
+          <w:rFonts w:ascii="Times" w:hAnsi="Times"/>
           <w:u w:val="single"/>
         </w:rPr>
-      </w:pPr>
-      <w:r>
-        <w:rPr>
-          <w:rFonts w:ascii="Times" w:hAnsi="Times"/>
-          <w:b/>
-          <w:sz w:val="28"/>
+        <w:t>Gambhir</w:t>
+      </w:r>
+      <w:proofErr w:type="spellEnd"/>
+      <w:r>
+        <w:rPr>
+          <w:rFonts w:ascii="Times" w:hAnsi="Times"/>
+        </w:rPr>
+        <w:t>:</w:t>
+      </w:r>
+      <w:r>
+        <w:rPr>
+          <w:rFonts w:ascii="Times" w:hAnsi="Times"/>
+        </w:rPr>
+        <w:t xml:space="preserve">  Designed the GUI for the client.</w:t>
+      </w:r>
+    </w:p>
+    <w:p>
+      <w:pPr>
+        <w:spacing w:after="0" w:line="276" w:lineRule="auto"/>
+        <w:rPr>
+          <w:rFonts w:ascii="Times" w:hAnsi="Times"/>
+        </w:rPr>
+      </w:pPr>
+      <w:r>
+        <w:rPr>
+          <w:rFonts w:ascii="Times" w:hAnsi="Times"/>
           <w:u w:val="single"/>
         </w:rPr>
-        <w:t>Contribution of Team Members</w:t>
-      </w:r>
-    </w:p>
-    <w:p>
-      <w:pPr>
-        <w:spacing w:after="0" w:line="276" w:lineRule="auto"/>
-        <w:rPr>
-          <w:rFonts w:ascii="Times" w:hAnsi="Times"/>
-          <w:b/>
-          <w:sz w:val="28"/>
+        <w:t xml:space="preserve">Andrew </w:t>
+      </w:r>
+      <w:proofErr w:type="spellStart"/>
+      <w:r>
+        <w:rPr>
+          <w:rFonts w:ascii="Times" w:hAnsi="Times"/>
           <w:u w:val="single"/>
         </w:rPr>
-      </w:pPr>
-      <w:r>
-        <w:rPr>
-          <w:rFonts w:ascii="Times" w:hAnsi="Times"/>
-          <w:b/>
-          <w:sz w:val="28"/>
+        <w:t>Stansel</w:t>
+      </w:r>
+      <w:proofErr w:type="spellEnd"/>
+      <w:r>
+        <w:rPr>
+          <w:rFonts w:ascii="Times" w:hAnsi="Times"/>
+        </w:rPr>
+        <w:t>:</w:t>
+      </w:r>
+      <w:r>
+        <w:rPr>
+          <w:rFonts w:ascii="Times" w:hAnsi="Times"/>
+        </w:rPr>
+        <w:t xml:space="preserve">  Created the login GUI</w:t>
+      </w:r>
+      <w:r>
+        <w:rPr>
+          <w:rFonts w:ascii="Times" w:hAnsi="Times"/>
+        </w:rPr>
+        <w:t>,</w:t>
+      </w:r>
+      <w:r>
+        <w:rPr>
+          <w:rFonts w:ascii="Times" w:hAnsi="Times"/>
+        </w:rPr>
+        <w:t xml:space="preserve"> successfully implemented</w:t>
+      </w:r>
+      <w:r>
+        <w:rPr>
+          <w:rFonts w:ascii="Times" w:hAnsi="Times"/>
+        </w:rPr>
+        <w:t xml:space="preserve"> P2P</w:t>
+      </w:r>
+      <w:r>
+        <w:rPr>
+          <w:rFonts w:ascii="Times" w:hAnsi="Times"/>
+        </w:rPr>
+        <w:t xml:space="preserve"> file transfer and added description messages that appear when hovering over a button.</w:t>
+      </w:r>
+    </w:p>
+    <w:p>
+      <w:pPr>
+        <w:spacing w:after="0" w:line="276" w:lineRule="auto"/>
+        <w:rPr>
+          <w:rFonts w:ascii="Times" w:hAnsi="Times"/>
+        </w:rPr>
+      </w:pPr>
+      <w:r>
+        <w:rPr>
+          <w:rFonts w:ascii="Times" w:hAnsi="Times"/>
           <w:u w:val="single"/>
         </w:rPr>
-        <w:t>References</w:t>
+        <w:t>Matt Stone</w:t>
+      </w:r>
+      <w:r>
+        <w:rPr>
+          <w:rFonts w:ascii="Times" w:hAnsi="Times"/>
+        </w:rPr>
+        <w:t>:</w:t>
+      </w:r>
+      <w:r>
+        <w:rPr>
+          <w:rFonts w:ascii="Times" w:hAnsi="Times"/>
+        </w:rPr>
+        <w:t xml:space="preserve">  Worked on the actual transfer of data between the server and clients.  Made the application implement Threads to accommodate multiple Clients, and also worked on P2P.</w:t>
       </w:r>
     </w:p>
     <w:p>
@@ -1749,7 +2638,7 @@
     </w:p>
     <w:p>
       <w:pPr>
-        <w:spacing w:after="0" w:line="276" w:lineRule="auto"/>
+        <w:spacing w:line="276" w:lineRule="auto"/>
         <w:rPr>
           <w:rFonts w:ascii="Times" w:hAnsi="Times"/>
           <w:b/>
@@ -1757,24 +2646,13 @@
           <w:u w:val="single"/>
         </w:rPr>
       </w:pPr>
-    </w:p>
-    <w:p>
-      <w:pPr>
-        <w:spacing w:line="276" w:lineRule="auto"/>
+      <w:r>
         <w:rPr>
           <w:rFonts w:ascii="Times" w:hAnsi="Times"/>
           <w:b/>
           <w:sz w:val="28"/>
           <w:u w:val="single"/>
         </w:rPr>
-      </w:pPr>
-      <w:r>
-        <w:rPr>
-          <w:rFonts w:ascii="Times" w:hAnsi="Times"/>
-          <w:b/>
-          <w:sz w:val="28"/>
-          <w:u w:val="single"/>
-        </w:rPr>
         <w:t>Appendix A</w:t>
       </w:r>
     </w:p>
@@ -2327,47 +3205,26 @@
     </w:p>
     <w:p>
       <w:pPr>
-        <w:spacing w:line="276" w:lineRule="auto"/>
-        <w:rPr>
-          <w:rFonts w:ascii="Times New Roman" w:hAnsi="Times New Roman" w:cs="Times New Roman"/>
-          <w:sz w:val="20"/>
-          <w:szCs w:val="20"/>
-        </w:rPr>
-      </w:pPr>
-    </w:p>
-    <w:p>
-      <w:pPr>
-        <w:spacing w:line="276" w:lineRule="auto"/>
-        <w:rPr>
-          <w:rFonts w:ascii="Times New Roman" w:hAnsi="Times New Roman" w:cs="Times New Roman"/>
-          <w:sz w:val="20"/>
-          <w:szCs w:val="20"/>
-        </w:rPr>
-      </w:pPr>
-    </w:p>
-    <w:p>
-      <w:pPr>
-        <w:spacing w:line="276" w:lineRule="auto"/>
-        <w:rPr>
-          <w:rFonts w:ascii="Times New Roman" w:hAnsi="Times New Roman" w:cs="Times New Roman"/>
-          <w:sz w:val="20"/>
-          <w:szCs w:val="20"/>
-        </w:rPr>
-      </w:pPr>
-    </w:p>
-    <w:p>
-      <w:pPr>
-        <w:spacing w:line="276" w:lineRule="auto"/>
-        <w:rPr>
-          <w:rFonts w:ascii="Times New Roman" w:hAnsi="Times New Roman" w:cs="Times New Roman"/>
-          <w:sz w:val="20"/>
-          <w:szCs w:val="20"/>
-        </w:rPr>
-      </w:pPr>
-    </w:p>
-    <w:p>
-      <w:pPr>
-        <w:spacing w:line="276" w:lineRule="auto"/>
+        <w:spacing w:after="0" w:line="276" w:lineRule="auto"/>
+        <w:rPr>
+          <w:rFonts w:ascii="Times New Roman" w:hAnsi="Times New Roman" w:cs="Times New Roman"/>
+          <w:sz w:val="20"/>
+          <w:szCs w:val="20"/>
+        </w:rPr>
+      </w:pPr>
+      <w:bookmarkStart w:id="0" w:name="_GoBack"/>
+      <w:bookmarkEnd w:id="0"/>
+    </w:p>
+    <w:p>
+      <w:pPr>
+        <w:spacing w:after="0" w:line="276" w:lineRule="auto"/>
+        <w:rPr>
+          <w:rFonts w:ascii="Times New Roman" w:hAnsi="Times New Roman" w:cs="Times New Roman"/>
+          <w:sz w:val="20"/>
+          <w:szCs w:val="20"/>
+        </w:rPr>
+      </w:pPr>
+      <w:r>
         <w:rPr>
           <w:rFonts w:ascii="Times New Roman" w:hAnsi="Times New Roman" w:cs="Times New Roman"/>
           <w:b/>
@@ -2375,15 +3232,7 @@
           <w:szCs w:val="28"/>
           <w:u w:val="single"/>
         </w:rPr>
-      </w:pPr>
-      <w:r>
-        <w:rPr>
-          <w:rFonts w:ascii="Times New Roman" w:hAnsi="Times New Roman" w:cs="Times New Roman"/>
-          <w:b/>
-          <w:sz w:val="28"/>
-          <w:szCs w:val="28"/>
-          <w:u w:val="single"/>
-        </w:rPr>
+        <w:lastRenderedPageBreak/>
         <w:t>Appendix B</w:t>
       </w:r>
     </w:p>
@@ -3264,60 +4113,7 @@
         <w:t>MAYBE</w:t>
       </w:r>
     </w:p>
-    <w:p>
-      <w:pPr>
-        <w:spacing w:line="276" w:lineRule="auto"/>
-        <w:rPr>
-          <w:rFonts w:ascii="Times New Roman" w:hAnsi="Times New Roman" w:cs="Times New Roman"/>
-          <w:sz w:val="20"/>
-          <w:szCs w:val="28"/>
-        </w:rPr>
-      </w:pPr>
-    </w:p>
-    <w:p>
-      <w:pPr>
-        <w:spacing w:line="276" w:lineRule="auto"/>
-        <w:rPr>
-          <w:rFonts w:ascii="Times New Roman" w:hAnsi="Times New Roman" w:cs="Times New Roman"/>
-          <w:sz w:val="20"/>
-          <w:szCs w:val="28"/>
-        </w:rPr>
-      </w:pPr>
-    </w:p>
-    <w:p>
-      <w:pPr>
-        <w:spacing w:line="276" w:lineRule="auto"/>
-        <w:rPr>
-          <w:rFonts w:ascii="Times New Roman" w:hAnsi="Times New Roman" w:cs="Times New Roman"/>
-          <w:sz w:val="20"/>
-          <w:szCs w:val="28"/>
-        </w:rPr>
-      </w:pPr>
-    </w:p>
-    <w:p>
-      <w:pPr>
-        <w:spacing w:line="276" w:lineRule="auto"/>
-        <w:rPr>
-          <w:rFonts w:ascii="Times New Roman" w:hAnsi="Times New Roman" w:cs="Times New Roman"/>
-          <w:sz w:val="20"/>
-          <w:szCs w:val="28"/>
-        </w:rPr>
-      </w:pPr>
-    </w:p>
-    <w:p>
-      <w:pPr>
-        <w:spacing w:line="276" w:lineRule="auto"/>
-        <w:rPr>
-          <w:rFonts w:ascii="Times New Roman" w:hAnsi="Times New Roman" w:cs="Times New Roman"/>
-          <w:sz w:val="20"/>
-          <w:szCs w:val="28"/>
-        </w:rPr>
-      </w:pPr>
-    </w:p>
-    <w:p>
-      <w:bookmarkStart w:id="0" w:name="_GoBack"/>
-      <w:bookmarkEnd w:id="0"/>
-    </w:p>
+    <w:p/>
     <w:sectPr>
       <w:pgSz w:w="12240" w:h="15840"/>
       <w:pgMar w:top="1440" w:right="1440" w:bottom="1440" w:left="1440" w:header="708" w:footer="708" w:gutter="0"/>
@@ -3329,8 +4125,8 @@
 </file>
 
 <file path=word/numbering.xml><?xml version="1.0" encoding="utf-8"?>
-<w:numbering xmlns:wpc="http://schemas.microsoft.com/office/word/2010/wordprocessingCanvas" xmlns:mc="http://schemas.openxmlformats.org/markup-compatibility/2006" xmlns:o="urn:schemas-microsoft-com:office:office" xmlns:r="http://schemas.openxmlformats.org/officeDocument/2006/relationships" xmlns:m="http://schemas.openxmlformats.org/officeDocument/2006/math" xmlns:v="urn:schemas-microsoft-com:vml" xmlns:wp14="http://schemas.microsoft.com/office/word/2010/wordprocessingDrawing" xmlns:wp="http://schemas.openxmlformats.org/drawingml/2006/wordprocessingDrawing" xmlns:w10="urn:schemas-microsoft-com:office:word" xmlns:w="http://schemas.openxmlformats.org/wordprocessingml/2006/main" xmlns:w14="http://schemas.microsoft.com/office/word/2010/wordml" xmlns:w15="http://schemas.microsoft.com/office/word/2012/wordml" xmlns:wpg="http://schemas.microsoft.com/office/word/2010/wordprocessingGroup" xmlns:wpi="http://schemas.microsoft.com/office/word/2010/wordprocessingInk" xmlns:wne="http://schemas.microsoft.com/office/word/2006/wordml" xmlns:wps="http://schemas.microsoft.com/office/word/2010/wordprocessingShape" mc:Ignorable="w14 w15 wp14">
-  <w:abstractNum w:abstractNumId="0" w15:restartNumberingAfterBreak="0">
+<w:numbering xmlns:wpc="http://schemas.microsoft.com/office/word/2010/wordprocessingCanvas" xmlns:mc="http://schemas.openxmlformats.org/markup-compatibility/2006" xmlns:o="urn:schemas-microsoft-com:office:office" xmlns:r="http://schemas.openxmlformats.org/officeDocument/2006/relationships" xmlns:m="http://schemas.openxmlformats.org/officeDocument/2006/math" xmlns:v="urn:schemas-microsoft-com:vml" xmlns:wp14="http://schemas.microsoft.com/office/word/2010/wordprocessingDrawing" xmlns:wp="http://schemas.openxmlformats.org/drawingml/2006/wordprocessingDrawing" xmlns:w10="urn:schemas-microsoft-com:office:word" xmlns:w="http://schemas.openxmlformats.org/wordprocessingml/2006/main" xmlns:w14="http://schemas.microsoft.com/office/word/2010/wordml" xmlns:wpg="http://schemas.microsoft.com/office/word/2010/wordprocessingGroup" xmlns:wpi="http://schemas.microsoft.com/office/word/2010/wordprocessingInk" xmlns:wne="http://schemas.microsoft.com/office/word/2006/wordml" xmlns:wps="http://schemas.microsoft.com/office/word/2010/wordprocessingShape" mc:Ignorable="w14 wp14">
+  <w:abstractNum w:abstractNumId="0">
     <w:nsid w:val="48A93320"/>
     <w:multiLevelType w:val="multilevel"/>
     <w:tmpl w:val="D4823264"/>
@@ -3480,7 +4276,7 @@
 </file>
 
 <file path=word/styles.xml><?xml version="1.0" encoding="utf-8"?>
-<w:styles xmlns:mc="http://schemas.openxmlformats.org/markup-compatibility/2006" xmlns:r="http://schemas.openxmlformats.org/officeDocument/2006/relationships" xmlns:w="http://schemas.openxmlformats.org/wordprocessingml/2006/main" xmlns:w14="http://schemas.microsoft.com/office/word/2010/wordml" xmlns:w15="http://schemas.microsoft.com/office/word/2012/wordml" mc:Ignorable="w14 w15">
+<w:styles xmlns:mc="http://schemas.openxmlformats.org/markup-compatibility/2006" xmlns:r="http://schemas.openxmlformats.org/officeDocument/2006/relationships" xmlns:w="http://schemas.openxmlformats.org/wordprocessingml/2006/main" xmlns:w14="http://schemas.microsoft.com/office/word/2010/wordml" mc:Ignorable="w14">
   <w:docDefaults>
     <w:rPrDefault>
       <w:rPr>
@@ -3496,378 +4292,144 @@
       </w:pPr>
     </w:pPrDefault>
   </w:docDefaults>
-  <w:latentStyles w:defLockedState="0" w:defUIPriority="99" w:defSemiHidden="0" w:defUnhideWhenUsed="0" w:defQFormat="0" w:count="371">
-    <w:lsdException w:name="Normal" w:uiPriority="0" w:qFormat="1"/>
-    <w:lsdException w:name="heading 1" w:uiPriority="9" w:qFormat="1"/>
-    <w:lsdException w:name="heading 2" w:semiHidden="1" w:uiPriority="9" w:unhideWhenUsed="1" w:qFormat="1"/>
-    <w:lsdException w:name="heading 3" w:semiHidden="1" w:uiPriority="9" w:unhideWhenUsed="1" w:qFormat="1"/>
-    <w:lsdException w:name="heading 4" w:semiHidden="1" w:uiPriority="9" w:unhideWhenUsed="1" w:qFormat="1"/>
-    <w:lsdException w:name="heading 5" w:semiHidden="1" w:uiPriority="9" w:unhideWhenUsed="1" w:qFormat="1"/>
-    <w:lsdException w:name="heading 6" w:semiHidden="1" w:uiPriority="9" w:unhideWhenUsed="1" w:qFormat="1"/>
-    <w:lsdException w:name="heading 7" w:semiHidden="1" w:uiPriority="9" w:unhideWhenUsed="1" w:qFormat="1"/>
-    <w:lsdException w:name="heading 8" w:semiHidden="1" w:uiPriority="9" w:unhideWhenUsed="1" w:qFormat="1"/>
-    <w:lsdException w:name="heading 9" w:semiHidden="1" w:uiPriority="9" w:unhideWhenUsed="1" w:qFormat="1"/>
-    <w:lsdException w:name="index 1" w:semiHidden="1" w:unhideWhenUsed="1"/>
-    <w:lsdException w:name="index 2" w:semiHidden="1" w:unhideWhenUsed="1"/>
-    <w:lsdException w:name="index 3" w:semiHidden="1" w:unhideWhenUsed="1"/>
-    <w:lsdException w:name="index 4" w:semiHidden="1" w:unhideWhenUsed="1"/>
-    <w:lsdException w:name="index 5" w:semiHidden="1" w:unhideWhenUsed="1"/>
-    <w:lsdException w:name="index 6" w:semiHidden="1" w:unhideWhenUsed="1"/>
-    <w:lsdException w:name="index 7" w:semiHidden="1" w:unhideWhenUsed="1"/>
-    <w:lsdException w:name="index 8" w:semiHidden="1" w:unhideWhenUsed="1"/>
-    <w:lsdException w:name="index 9" w:semiHidden="1" w:unhideWhenUsed="1"/>
-    <w:lsdException w:name="toc 1" w:semiHidden="1" w:uiPriority="39" w:unhideWhenUsed="1"/>
-    <w:lsdException w:name="toc 2" w:semiHidden="1" w:uiPriority="39" w:unhideWhenUsed="1"/>
-    <w:lsdException w:name="toc 3" w:semiHidden="1" w:uiPriority="39" w:unhideWhenUsed="1"/>
-    <w:lsdException w:name="toc 4" w:semiHidden="1" w:uiPriority="39" w:unhideWhenUsed="1"/>
-    <w:lsdException w:name="toc 5" w:semiHidden="1" w:uiPriority="39" w:unhideWhenUsed="1"/>
-    <w:lsdException w:name="toc 6" w:semiHidden="1" w:uiPriority="39" w:unhideWhenUsed="1"/>
-    <w:lsdException w:name="toc 7" w:semiHidden="1" w:uiPriority="39" w:unhideWhenUsed="1"/>
-    <w:lsdException w:name="toc 8" w:semiHidden="1" w:uiPriority="39" w:unhideWhenUsed="1"/>
-    <w:lsdException w:name="toc 9" w:semiHidden="1" w:uiPriority="39" w:unhideWhenUsed="1"/>
-    <w:lsdException w:name="Normal Indent" w:semiHidden="1" w:unhideWhenUsed="1"/>
-    <w:lsdException w:name="footnote text" w:semiHidden="1" w:unhideWhenUsed="1"/>
-    <w:lsdException w:name="annotation text" w:semiHidden="1" w:unhideWhenUsed="1"/>
-    <w:lsdException w:name="header" w:semiHidden="1" w:unhideWhenUsed="1"/>
-    <w:lsdException w:name="footer" w:semiHidden="1" w:unhideWhenUsed="1"/>
-    <w:lsdException w:name="index heading" w:semiHidden="1" w:unhideWhenUsed="1"/>
-    <w:lsdException w:name="caption" w:semiHidden="1" w:uiPriority="35" w:unhideWhenUsed="1" w:qFormat="1"/>
-    <w:lsdException w:name="table of figures" w:semiHidden="1" w:unhideWhenUsed="1"/>
-    <w:lsdException w:name="envelope address" w:semiHidden="1" w:unhideWhenUsed="1"/>
-    <w:lsdException w:name="envelope return" w:semiHidden="1" w:unhideWhenUsed="1"/>
-    <w:lsdException w:name="footnote reference" w:semiHidden="1" w:unhideWhenUsed="1"/>
-    <w:lsdException w:name="annotation reference" w:semiHidden="1" w:unhideWhenUsed="1"/>
-    <w:lsdException w:name="line number" w:semiHidden="1" w:unhideWhenUsed="1"/>
-    <w:lsdException w:name="page number" w:semiHidden="1" w:unhideWhenUsed="1"/>
-    <w:lsdException w:name="endnote reference" w:semiHidden="1" w:unhideWhenUsed="1"/>
-    <w:lsdException w:name="endnote text" w:semiHidden="1" w:unhideWhenUsed="1"/>
-    <w:lsdException w:name="table of authorities" w:semiHidden="1" w:unhideWhenUsed="1"/>
-    <w:lsdException w:name="macro" w:semiHidden="1" w:unhideWhenUsed="1"/>
-    <w:lsdException w:name="toa heading" w:semiHidden="1" w:unhideWhenUsed="1"/>
-    <w:lsdException w:name="List" w:semiHidden="1" w:unhideWhenUsed="1"/>
-    <w:lsdException w:name="List Bullet" w:semiHidden="1" w:unhideWhenUsed="1"/>
-    <w:lsdException w:name="List Number" w:semiHidden="1" w:unhideWhenUsed="1"/>
-    <w:lsdException w:name="List 2" w:semiHidden="1" w:unhideWhenUsed="1"/>
-    <w:lsdException w:name="List 3" w:semiHidden="1" w:unhideWhenUsed="1"/>
-    <w:lsdException w:name="List 4" w:semiHidden="1" w:unhideWhenUsed="1"/>
-    <w:lsdException w:name="List 5" w:semiHidden="1" w:unhideWhenUsed="1"/>
-    <w:lsdException w:name="List Bullet 2" w:semiHidden="1" w:unhideWhenUsed="1"/>
-    <w:lsdException w:name="List Bullet 3" w:semiHidden="1" w:unhideWhenUsed="1"/>
-    <w:lsdException w:name="List Bullet 4" w:semiHidden="1" w:unhideWhenUsed="1"/>
-    <w:lsdException w:name="List Bullet 5" w:semiHidden="1" w:unhideWhenUsed="1"/>
-    <w:lsdException w:name="List Number 2" w:semiHidden="1" w:unhideWhenUsed="1"/>
-    <w:lsdException w:name="List Number 3" w:semiHidden="1" w:unhideWhenUsed="1"/>
-    <w:lsdException w:name="List Number 4" w:semiHidden="1" w:unhideWhenUsed="1"/>
-    <w:lsdException w:name="List Number 5" w:semiHidden="1" w:unhideWhenUsed="1"/>
-    <w:lsdException w:name="Title" w:uiPriority="10" w:qFormat="1"/>
-    <w:lsdException w:name="Closing" w:semiHidden="1" w:unhideWhenUsed="1"/>
-    <w:lsdException w:name="Signature" w:semiHidden="1" w:unhideWhenUsed="1"/>
-    <w:lsdException w:name="Default Paragraph Font" w:semiHidden="1" w:uiPriority="1" w:unhideWhenUsed="1"/>
-    <w:lsdException w:name="Body Text" w:semiHidden="1" w:unhideWhenUsed="1"/>
-    <w:lsdException w:name="Body Text Indent" w:semiHidden="1" w:unhideWhenUsed="1"/>
-    <w:lsdException w:name="List Continue" w:semiHidden="1" w:unhideWhenUsed="1"/>
-    <w:lsdException w:name="List Continue 2" w:semiHidden="1" w:unhideWhenUsed="1"/>
-    <w:lsdException w:name="List Continue 3" w:semiHidden="1" w:unhideWhenUsed="1"/>
-    <w:lsdException w:name="List Continue 4" w:semiHidden="1" w:unhideWhenUsed="1"/>
-    <w:lsdException w:name="List Continue 5" w:semiHidden="1" w:unhideWhenUsed="1"/>
-    <w:lsdException w:name="Message Header" w:semiHidden="1" w:unhideWhenUsed="1"/>
-    <w:lsdException w:name="Subtitle" w:uiPriority="11" w:qFormat="1"/>
-    <w:lsdException w:name="Salutation" w:semiHidden="1" w:unhideWhenUsed="1"/>
-    <w:lsdException w:name="Date" w:semiHidden="1" w:unhideWhenUsed="1"/>
-    <w:lsdException w:name="Body Text First Indent" w:semiHidden="1" w:unhideWhenUsed="1"/>
-    <w:lsdException w:name="Body Text First Indent 2" w:semiHidden="1" w:unhideWhenUsed="1"/>
-    <w:lsdException w:name="Note Heading" w:semiHidden="1" w:unhideWhenUsed="1"/>
-    <w:lsdException w:name="Body Text 2" w:semiHidden="1" w:unhideWhenUsed="1"/>
-    <w:lsdException w:name="Body Text 3" w:semiHidden="1" w:unhideWhenUsed="1"/>
-    <w:lsdException w:name="Body Text Indent 2" w:semiHidden="1" w:unhideWhenUsed="1"/>
-    <w:lsdException w:name="Body Text Indent 3" w:semiHidden="1" w:unhideWhenUsed="1"/>
-    <w:lsdException w:name="Block Text" w:semiHidden="1" w:unhideWhenUsed="1"/>
-    <w:lsdException w:name="Hyperlink" w:semiHidden="1" w:unhideWhenUsed="1"/>
-    <w:lsdException w:name="FollowedHyperlink" w:semiHidden="1" w:unhideWhenUsed="1"/>
-    <w:lsdException w:name="Strong" w:uiPriority="22" w:qFormat="1"/>
-    <w:lsdException w:name="Emphasis" w:uiPriority="20" w:qFormat="1"/>
-    <w:lsdException w:name="Document Map" w:semiHidden="1" w:unhideWhenUsed="1"/>
-    <w:lsdException w:name="Plain Text" w:semiHidden="1" w:unhideWhenUsed="1"/>
-    <w:lsdException w:name="E-mail Signature" w:semiHidden="1" w:unhideWhenUsed="1"/>
-    <w:lsdException w:name="HTML Top of Form" w:semiHidden="1" w:unhideWhenUsed="1"/>
-    <w:lsdException w:name="HTML Bottom of Form" w:semiHidden="1" w:unhideWhenUsed="1"/>
-    <w:lsdException w:name="Normal (Web)" w:semiHidden="1" w:unhideWhenUsed="1"/>
-    <w:lsdException w:name="HTML Acronym" w:semiHidden="1" w:unhideWhenUsed="1"/>
-    <w:lsdException w:name="HTML Address" w:semiHidden="1" w:unhideWhenUsed="1"/>
-    <w:lsdException w:name="HTML Cite" w:semiHidden="1" w:unhideWhenUsed="1"/>
-    <w:lsdException w:name="HTML Code" w:semiHidden="1" w:unhideWhenUsed="1"/>
-    <w:lsdException w:name="HTML Definition" w:semiHidden="1" w:unhideWhenUsed="1"/>
-    <w:lsdException w:name="HTML Keyboard" w:semiHidden="1" w:unhideWhenUsed="1"/>
-    <w:lsdException w:name="HTML Preformatted" w:semiHidden="1" w:unhideWhenUsed="1"/>
-    <w:lsdException w:name="HTML Sample" w:semiHidden="1" w:unhideWhenUsed="1"/>
-    <w:lsdException w:name="HTML Typewriter" w:semiHidden="1" w:unhideWhenUsed="1"/>
-    <w:lsdException w:name="HTML Variable" w:semiHidden="1" w:unhideWhenUsed="1"/>
-    <w:lsdException w:name="Normal Table" w:semiHidden="1" w:unhideWhenUsed="1"/>
-    <w:lsdException w:name="annotation subject" w:semiHidden="1" w:unhideWhenUsed="1"/>
-    <w:lsdException w:name="No List" w:semiHidden="1" w:unhideWhenUsed="1"/>
-    <w:lsdException w:name="Outline List 1" w:semiHidden="1" w:unhideWhenUsed="1"/>
-    <w:lsdException w:name="Outline List 2" w:semiHidden="1" w:unhideWhenUsed="1"/>
-    <w:lsdException w:name="Outline List 3" w:semiHidden="1" w:unhideWhenUsed="1"/>
-    <w:lsdException w:name="Table Simple 1" w:semiHidden="1" w:unhideWhenUsed="1"/>
-    <w:lsdException w:name="Table Simple 2" w:semiHidden="1" w:unhideWhenUsed="1"/>
-    <w:lsdException w:name="Table Simple 3" w:semiHidden="1" w:unhideWhenUsed="1"/>
-    <w:lsdException w:name="Table Classic 1" w:semiHidden="1" w:unhideWhenUsed="1"/>
-    <w:lsdException w:name="Table Classic 2" w:semiHidden="1" w:unhideWhenUsed="1"/>
-    <w:lsdException w:name="Table Classic 3" w:semiHidden="1" w:unhideWhenUsed="1"/>
-    <w:lsdException w:name="Table Classic 4" w:semiHidden="1" w:unhideWhenUsed="1"/>
-    <w:lsdException w:name="Table Colorful 1" w:semiHidden="1" w:unhideWhenUsed="1"/>
-    <w:lsdException w:name="Table Colorful 2" w:semiHidden="1" w:unhideWhenUsed="1"/>
-    <w:lsdException w:name="Table Colorful 3" w:semiHidden="1" w:unhideWhenUsed="1"/>
-    <w:lsdException w:name="Table Columns 1" w:semiHidden="1" w:unhideWhenUsed="1"/>
-    <w:lsdException w:name="Table Columns 2" w:semiHidden="1" w:unhideWhenUsed="1"/>
-    <w:lsdException w:name="Table Columns 3" w:semiHidden="1" w:unhideWhenUsed="1"/>
-    <w:lsdException w:name="Table Columns 4" w:semiHidden="1" w:unhideWhenUsed="1"/>
-    <w:lsdException w:name="Table Columns 5" w:semiHidden="1" w:unhideWhenUsed="1"/>
-    <w:lsdException w:name="Table Grid 1" w:semiHidden="1" w:unhideWhenUsed="1"/>
-    <w:lsdException w:name="Table Grid 2" w:semiHidden="1" w:unhideWhenUsed="1"/>
-    <w:lsdException w:name="Table Grid 3" w:semiHidden="1" w:unhideWhenUsed="1"/>
-    <w:lsdException w:name="Table Grid 4" w:semiHidden="1" w:unhideWhenUsed="1"/>
-    <w:lsdException w:name="Table Grid 5" w:semiHidden="1" w:unhideWhenUsed="1"/>
-    <w:lsdException w:name="Table Grid 6" w:semiHidden="1" w:unhideWhenUsed="1"/>
-    <w:lsdException w:name="Table Grid 7" w:semiHidden="1" w:unhideWhenUsed="1"/>
-    <w:lsdException w:name="Table Grid 8" w:semiHidden="1" w:unhideWhenUsed="1"/>
-    <w:lsdException w:name="Table List 1" w:semiHidden="1" w:unhideWhenUsed="1"/>
-    <w:lsdException w:name="Table List 2" w:semiHidden="1" w:unhideWhenUsed="1"/>
-    <w:lsdException w:name="Table List 3" w:semiHidden="1" w:unhideWhenUsed="1"/>
-    <w:lsdException w:name="Table List 4" w:semiHidden="1" w:unhideWhenUsed="1"/>
-    <w:lsdException w:name="Table List 5" w:semiHidden="1" w:unhideWhenUsed="1"/>
-    <w:lsdException w:name="Table List 6" w:semiHidden="1" w:unhideWhenUsed="1"/>
-    <w:lsdException w:name="Table List 7" w:semiHidden="1" w:unhideWhenUsed="1"/>
-    <w:lsdException w:name="Table List 8" w:semiHidden="1" w:unhideWhenUsed="1"/>
-    <w:lsdException w:name="Table 3D effects 1" w:semiHidden="1" w:unhideWhenUsed="1"/>
-    <w:lsdException w:name="Table 3D effects 2" w:semiHidden="1" w:unhideWhenUsed="1"/>
-    <w:lsdException w:name="Table 3D effects 3" w:semiHidden="1" w:unhideWhenUsed="1"/>
-    <w:lsdException w:name="Table Contemporary" w:semiHidden="1" w:unhideWhenUsed="1"/>
-    <w:lsdException w:name="Table Elegant" w:semiHidden="1" w:unhideWhenUsed="1"/>
-    <w:lsdException w:name="Table Professional" w:semiHidden="1" w:unhideWhenUsed="1"/>
-    <w:lsdException w:name="Table Subtle 1" w:semiHidden="1" w:unhideWhenUsed="1"/>
-    <w:lsdException w:name="Table Subtle 2" w:semiHidden="1" w:unhideWhenUsed="1"/>
-    <w:lsdException w:name="Table Web 1" w:semiHidden="1" w:unhideWhenUsed="1"/>
-    <w:lsdException w:name="Table Web 2" w:semiHidden="1" w:unhideWhenUsed="1"/>
-    <w:lsdException w:name="Table Web 3" w:semiHidden="1" w:unhideWhenUsed="1"/>
-    <w:lsdException w:name="Balloon Text" w:semiHidden="1" w:unhideWhenUsed="1"/>
-    <w:lsdException w:name="Table Grid" w:uiPriority="39"/>
-    <w:lsdException w:name="Table Theme" w:semiHidden="1" w:unhideWhenUsed="1"/>
-    <w:lsdException w:name="Placeholder Text" w:semiHidden="1"/>
-    <w:lsdException w:name="No Spacing" w:uiPriority="1" w:qFormat="1"/>
-    <w:lsdException w:name="Light Shading" w:uiPriority="60"/>
-    <w:lsdException w:name="Light List" w:uiPriority="61"/>
-    <w:lsdException w:name="Light Grid" w:uiPriority="62"/>
-    <w:lsdException w:name="Medium Shading 1" w:uiPriority="63"/>
-    <w:lsdException w:name="Medium Shading 2" w:uiPriority="64"/>
-    <w:lsdException w:name="Medium List 1" w:uiPriority="65"/>
-    <w:lsdException w:name="Medium List 2" w:uiPriority="66"/>
-    <w:lsdException w:name="Medium Grid 1" w:uiPriority="67"/>
-    <w:lsdException w:name="Medium Grid 2" w:uiPriority="68"/>
-    <w:lsdException w:name="Medium Grid 3" w:uiPriority="69"/>
-    <w:lsdException w:name="Dark List" w:uiPriority="70"/>
-    <w:lsdException w:name="Colorful Shading" w:uiPriority="71"/>
-    <w:lsdException w:name="Colorful List" w:uiPriority="72"/>
-    <w:lsdException w:name="Colorful Grid" w:uiPriority="73"/>
-    <w:lsdException w:name="Light Shading Accent 1" w:uiPriority="60"/>
-    <w:lsdException w:name="Light List Accent 1" w:uiPriority="61"/>
-    <w:lsdException w:name="Light Grid Accent 1" w:uiPriority="62"/>
-    <w:lsdException w:name="Medium Shading 1 Accent 1" w:uiPriority="63"/>
-    <w:lsdException w:name="Medium Shading 2 Accent 1" w:uiPriority="64"/>
-    <w:lsdException w:name="Medium List 1 Accent 1" w:uiPriority="65"/>
-    <w:lsdException w:name="Revision" w:semiHidden="1"/>
-    <w:lsdException w:name="List Paragraph" w:uiPriority="34" w:qFormat="1"/>
-    <w:lsdException w:name="Quote" w:uiPriority="29" w:qFormat="1"/>
-    <w:lsdException w:name="Intense Quote" w:uiPriority="30" w:qFormat="1"/>
-    <w:lsdException w:name="Medium List 2 Accent 1" w:uiPriority="66"/>
-    <w:lsdException w:name="Medium Grid 1 Accent 1" w:uiPriority="67"/>
-    <w:lsdException w:name="Medium Grid 2 Accent 1" w:uiPriority="68"/>
-    <w:lsdException w:name="Medium Grid 3 Accent 1" w:uiPriority="69"/>
-    <w:lsdException w:name="Dark List Accent 1" w:uiPriority="70"/>
-    <w:lsdException w:name="Colorful Shading Accent 1" w:uiPriority="71"/>
-    <w:lsdException w:name="Colorful List Accent 1" w:uiPriority="72"/>
-    <w:lsdException w:name="Colorful Grid Accent 1" w:uiPriority="73"/>
-    <w:lsdException w:name="Light Shading Accent 2" w:uiPriority="60"/>
-    <w:lsdException w:name="Light List Accent 2" w:uiPriority="61"/>
-    <w:lsdException w:name="Light Grid Accent 2" w:uiPriority="62"/>
-    <w:lsdException w:name="Medium Shading 1 Accent 2" w:uiPriority="63"/>
-    <w:lsdException w:name="Medium Shading 2 Accent 2" w:uiPriority="64"/>
-    <w:lsdException w:name="Medium List 1 Accent 2" w:uiPriority="65"/>
-    <w:lsdException w:name="Medium List 2 Accent 2" w:uiPriority="66"/>
-    <w:lsdException w:name="Medium Grid 1 Accent 2" w:uiPriority="67"/>
-    <w:lsdException w:name="Medium Grid 2 Accent 2" w:uiPriority="68"/>
-    <w:lsdException w:name="Medium Grid 3 Accent 2" w:uiPriority="69"/>
-    <w:lsdException w:name="Dark List Accent 2" w:uiPriority="70"/>
-    <w:lsdException w:name="Colorful Shading Accent 2" w:uiPriority="71"/>
-    <w:lsdException w:name="Colorful List Accent 2" w:uiPriority="72"/>
-    <w:lsdException w:name="Colorful Grid Accent 2" w:uiPriority="73"/>
-    <w:lsdException w:name="Light Shading Accent 3" w:uiPriority="60"/>
-    <w:lsdException w:name="Light List Accent 3" w:uiPriority="61"/>
-    <w:lsdException w:name="Light Grid Accent 3" w:uiPriority="62"/>
-    <w:lsdException w:name="Medium Shading 1 Accent 3" w:uiPriority="63"/>
-    <w:lsdException w:name="Medium Shading 2 Accent 3" w:uiPriority="64"/>
-    <w:lsdException w:name="Medium List 1 Accent 3" w:uiPriority="65"/>
-    <w:lsdException w:name="Medium List 2 Accent 3" w:uiPriority="66"/>
-    <w:lsdException w:name="Medium Grid 1 Accent 3" w:uiPriority="67"/>
-    <w:lsdException w:name="Medium Grid 2 Accent 3" w:uiPriority="68"/>
-    <w:lsdException w:name="Medium Grid 3 Accent 3" w:uiPriority="69"/>
-    <w:lsdException w:name="Dark List Accent 3" w:uiPriority="70"/>
-    <w:lsdException w:name="Colorful Shading Accent 3" w:uiPriority="71"/>
-    <w:lsdException w:name="Colorful List Accent 3" w:uiPriority="72"/>
-    <w:lsdException w:name="Colorful Grid Accent 3" w:uiPriority="73"/>
-    <w:lsdException w:name="Light Shading Accent 4" w:uiPriority="60"/>
-    <w:lsdException w:name="Light List Accent 4" w:uiPriority="61"/>
-    <w:lsdException w:name="Light Grid Accent 4" w:uiPriority="62"/>
-    <w:lsdException w:name="Medium Shading 1 Accent 4" w:uiPriority="63"/>
-    <w:lsdException w:name="Medium Shading 2 Accent 4" w:uiPriority="64"/>
-    <w:lsdException w:name="Medium List 1 Accent 4" w:uiPriority="65"/>
-    <w:lsdException w:name="Medium List 2 Accent 4" w:uiPriority="66"/>
-    <w:lsdException w:name="Medium Grid 1 Accent 4" w:uiPriority="67"/>
-    <w:lsdException w:name="Medium Grid 2 Accent 4" w:uiPriority="68"/>
-    <w:lsdException w:name="Medium Grid 3 Accent 4" w:uiPriority="69"/>
-    <w:lsdException w:name="Dark List Accent 4" w:uiPriority="70"/>
-    <w:lsdException w:name="Colorful Shading Accent 4" w:uiPriority="71"/>
-    <w:lsdException w:name="Colorful List Accent 4" w:uiPriority="72"/>
-    <w:lsdException w:name="Colorful Grid Accent 4" w:uiPriority="73"/>
-    <w:lsdException w:name="Light Shading Accent 5" w:uiPriority="60"/>
-    <w:lsdException w:name="Light List Accent 5" w:uiPriority="61"/>
-    <w:lsdException w:name="Light Grid Accent 5" w:uiPriority="62"/>
-    <w:lsdException w:name="Medium Shading 1 Accent 5" w:uiPriority="63"/>
-    <w:lsdException w:name="Medium Shading 2 Accent 5" w:uiPriority="64"/>
-    <w:lsdException w:name="Medium List 1 Accent 5" w:uiPriority="65"/>
-    <w:lsdException w:name="Medium List 2 Accent 5" w:uiPriority="66"/>
-    <w:lsdException w:name="Medium Grid 1 Accent 5" w:uiPriority="67"/>
-    <w:lsdException w:name="Medium Grid 2 Accent 5" w:uiPriority="68"/>
-    <w:lsdException w:name="Medium Grid 3 Accent 5" w:uiPriority="69"/>
-    <w:lsdException w:name="Dark List Accent 5" w:uiPriority="70"/>
-    <w:lsdException w:name="Colorful Shading Accent 5" w:uiPriority="71"/>
-    <w:lsdException w:name="Colorful List Accent 5" w:uiPriority="72"/>
-    <w:lsdException w:name="Colorful Grid Accent 5" w:uiPriority="73"/>
-    <w:lsdException w:name="Light Shading Accent 6" w:uiPriority="60"/>
-    <w:lsdException w:name="Light List Accent 6" w:uiPriority="61"/>
-    <w:lsdException w:name="Light Grid Accent 6" w:uiPriority="62"/>
-    <w:lsdException w:name="Medium Shading 1 Accent 6" w:uiPriority="63"/>
-    <w:lsdException w:name="Medium Shading 2 Accent 6" w:uiPriority="64"/>
-    <w:lsdException w:name="Medium List 1 Accent 6" w:uiPriority="65"/>
-    <w:lsdException w:name="Medium List 2 Accent 6" w:uiPriority="66"/>
-    <w:lsdException w:name="Medium Grid 1 Accent 6" w:uiPriority="67"/>
-    <w:lsdException w:name="Medium Grid 2 Accent 6" w:uiPriority="68"/>
-    <w:lsdException w:name="Medium Grid 3 Accent 6" w:uiPriority="69"/>
-    <w:lsdException w:name="Dark List Accent 6" w:uiPriority="70"/>
-    <w:lsdException w:name="Colorful Shading Accent 6" w:uiPriority="71"/>
-    <w:lsdException w:name="Colorful List Accent 6" w:uiPriority="72"/>
-    <w:lsdException w:name="Colorful Grid Accent 6" w:uiPriority="73"/>
-    <w:lsdException w:name="Subtle Emphasis" w:uiPriority="19" w:qFormat="1"/>
-    <w:lsdException w:name="Intense Emphasis" w:uiPriority="21" w:qFormat="1"/>
-    <w:lsdException w:name="Subtle Reference" w:uiPriority="31" w:qFormat="1"/>
-    <w:lsdException w:name="Intense Reference" w:uiPriority="32" w:qFormat="1"/>
-    <w:lsdException w:name="Book Title" w:uiPriority="33" w:qFormat="1"/>
-    <w:lsdException w:name="Bibliography" w:semiHidden="1" w:uiPriority="37" w:unhideWhenUsed="1"/>
-    <w:lsdException w:name="TOC Heading" w:semiHidden="1" w:uiPriority="39" w:unhideWhenUsed="1" w:qFormat="1"/>
-    <w:lsdException w:name="Plain Table 1" w:uiPriority="41"/>
-    <w:lsdException w:name="Plain Table 2" w:uiPriority="42"/>
-    <w:lsdException w:name="Plain Table 3" w:uiPriority="43"/>
-    <w:lsdException w:name="Plain Table 4" w:uiPriority="44"/>
-    <w:lsdException w:name="Plain Table 5" w:uiPriority="45"/>
-    <w:lsdException w:name="Grid Table Light" w:uiPriority="40"/>
-    <w:lsdException w:name="Grid Table 1 Light" w:uiPriority="46"/>
-    <w:lsdException w:name="Grid Table 2" w:uiPriority="47"/>
-    <w:lsdException w:name="Grid Table 3" w:uiPriority="48"/>
-    <w:lsdException w:name="Grid Table 4" w:uiPriority="49"/>
-    <w:lsdException w:name="Grid Table 5 Dark" w:uiPriority="50"/>
-    <w:lsdException w:name="Grid Table 6 Colorful" w:uiPriority="51"/>
-    <w:lsdException w:name="Grid Table 7 Colorful" w:uiPriority="52"/>
-    <w:lsdException w:name="Grid Table 1 Light Accent 1" w:uiPriority="46"/>
-    <w:lsdException w:name="Grid Table 2 Accent 1" w:uiPriority="47"/>
-    <w:lsdException w:name="Grid Table 3 Accent 1" w:uiPriority="48"/>
-    <w:lsdException w:name="Grid Table 4 Accent 1" w:uiPriority="49"/>
-    <w:lsdException w:name="Grid Table 5 Dark Accent 1" w:uiPriority="50"/>
-    <w:lsdException w:name="Grid Table 6 Colorful Accent 1" w:uiPriority="51"/>
-    <w:lsdException w:name="Grid Table 7 Colorful Accent 1" w:uiPriority="52"/>
-    <w:lsdException w:name="Grid Table 1 Light Accent 2" w:uiPriority="46"/>
-    <w:lsdException w:name="Grid Table 2 Accent 2" w:uiPriority="47"/>
-    <w:lsdException w:name="Grid Table 3 Accent 2" w:uiPriority="48"/>
-    <w:lsdException w:name="Grid Table 4 Accent 2" w:uiPriority="49"/>
-    <w:lsdException w:name="Grid Table 5 Dark Accent 2" w:uiPriority="50"/>
-    <w:lsdException w:name="Grid Table 6 Colorful Accent 2" w:uiPriority="51"/>
-    <w:lsdException w:name="Grid Table 7 Colorful Accent 2" w:uiPriority="52"/>
-    <w:lsdException w:name="Grid Table 1 Light Accent 3" w:uiPriority="46"/>
-    <w:lsdException w:name="Grid Table 2 Accent 3" w:uiPriority="47"/>
-    <w:lsdException w:name="Grid Table 3 Accent 3" w:uiPriority="48"/>
-    <w:lsdException w:name="Grid Table 4 Accent 3" w:uiPriority="49"/>
-    <w:lsdException w:name="Grid Table 5 Dark Accent 3" w:uiPriority="50"/>
-    <w:lsdException w:name="Grid Table 6 Colorful Accent 3" w:uiPriority="51"/>
-    <w:lsdException w:name="Grid Table 7 Colorful Accent 3" w:uiPriority="52"/>
-    <w:lsdException w:name="Grid Table 1 Light Accent 4" w:uiPriority="46"/>
-    <w:lsdException w:name="Grid Table 2 Accent 4" w:uiPriority="47"/>
-    <w:lsdException w:name="Grid Table 3 Accent 4" w:uiPriority="48"/>
-    <w:lsdException w:name="Grid Table 4 Accent 4" w:uiPriority="49"/>
-    <w:lsdException w:name="Grid Table 5 Dark Accent 4" w:uiPriority="50"/>
-    <w:lsdException w:name="Grid Table 6 Colorful Accent 4" w:uiPriority="51"/>
-    <w:lsdException w:name="Grid Table 7 Colorful Accent 4" w:uiPriority="52"/>
-    <w:lsdException w:name="Grid Table 1 Light Accent 5" w:uiPriority="46"/>
-    <w:lsdException w:name="Grid Table 2 Accent 5" w:uiPriority="47"/>
-    <w:lsdException w:name="Grid Table 3 Accent 5" w:uiPriority="48"/>
-    <w:lsdException w:name="Grid Table 4 Accent 5" w:uiPriority="49"/>
-    <w:lsdException w:name="Grid Table 5 Dark Accent 5" w:uiPriority="50"/>
-    <w:lsdException w:name="Grid Table 6 Colorful Accent 5" w:uiPriority="51"/>
-    <w:lsdException w:name="Grid Table 7 Colorful Accent 5" w:uiPriority="52"/>
-    <w:lsdException w:name="Grid Table 1 Light Accent 6" w:uiPriority="46"/>
-    <w:lsdException w:name="Grid Table 2 Accent 6" w:uiPriority="47"/>
-    <w:lsdException w:name="Grid Table 3 Accent 6" w:uiPriority="48"/>
-    <w:lsdException w:name="Grid Table 4 Accent 6" w:uiPriority="49"/>
-    <w:lsdException w:name="Grid Table 5 Dark Accent 6" w:uiPriority="50"/>
-    <w:lsdException w:name="Grid Table 6 Colorful Accent 6" w:uiPriority="51"/>
-    <w:lsdException w:name="Grid Table 7 Colorful Accent 6" w:uiPriority="52"/>
-    <w:lsdException w:name="List Table 1 Light" w:uiPriority="46"/>
-    <w:lsdException w:name="List Table 2" w:uiPriority="47"/>
-    <w:lsdException w:name="List Table 3" w:uiPriority="48"/>
-    <w:lsdException w:name="List Table 4" w:uiPriority="49"/>
-    <w:lsdException w:name="List Table 5 Dark" w:uiPriority="50"/>
-    <w:lsdException w:name="List Table 6 Colorful" w:uiPriority="51"/>
-    <w:lsdException w:name="List Table 7 Colorful" w:uiPriority="52"/>
-    <w:lsdException w:name="List Table 1 Light Accent 1" w:uiPriority="46"/>
-    <w:lsdException w:name="List Table 2 Accent 1" w:uiPriority="47"/>
-    <w:lsdException w:name="List Table 3 Accent 1" w:uiPriority="48"/>
-    <w:lsdException w:name="List Table 4 Accent 1" w:uiPriority="49"/>
-    <w:lsdException w:name="List Table 5 Dark Accent 1" w:uiPriority="50"/>
-    <w:lsdException w:name="List Table 6 Colorful Accent 1" w:uiPriority="51"/>
-    <w:lsdException w:name="List Table 7 Colorful Accent 1" w:uiPriority="52"/>
-    <w:lsdException w:name="List Table 1 Light Accent 2" w:uiPriority="46"/>
-    <w:lsdException w:name="List Table 2 Accent 2" w:uiPriority="47"/>
-    <w:lsdException w:name="List Table 3 Accent 2" w:uiPriority="48"/>
-    <w:lsdException w:name="List Table 4 Accent 2" w:uiPriority="49"/>
-    <w:lsdException w:name="List Table 5 Dark Accent 2" w:uiPriority="50"/>
-    <w:lsdException w:name="List Table 6 Colorful Accent 2" w:uiPriority="51"/>
-    <w:lsdException w:name="List Table 7 Colorful Accent 2" w:uiPriority="52"/>
-    <w:lsdException w:name="List Table 1 Light Accent 3" w:uiPriority="46"/>
-    <w:lsdException w:name="List Table 2 Accent 3" w:uiPriority="47"/>
-    <w:lsdException w:name="List Table 3 Accent 3" w:uiPriority="48"/>
-    <w:lsdException w:name="List Table 4 Accent 3" w:uiPriority="49"/>
-    <w:lsdException w:name="List Table 5 Dark Accent 3" w:uiPriority="50"/>
-    <w:lsdException w:name="List Table 6 Colorful Accent 3" w:uiPriority="51"/>
-    <w:lsdException w:name="List Table 7 Colorful Accent 3" w:uiPriority="52"/>
-    <w:lsdException w:name="List Table 1 Light Accent 4" w:uiPriority="46"/>
-    <w:lsdException w:name="List Table 2 Accent 4" w:uiPriority="47"/>
-    <w:lsdException w:name="List Table 3 Accent 4" w:uiPriority="48"/>
-    <w:lsdException w:name="List Table 4 Accent 4" w:uiPriority="49"/>
-    <w:lsdException w:name="List Table 5 Dark Accent 4" w:uiPriority="50"/>
-    <w:lsdException w:name="List Table 6 Colorful Accent 4" w:uiPriority="51"/>
-    <w:lsdException w:name="List Table 7 Colorful Accent 4" w:uiPriority="52"/>
-    <w:lsdException w:name="List Table 1 Light Accent 5" w:uiPriority="46"/>
-    <w:lsdException w:name="List Table 2 Accent 5" w:uiPriority="47"/>
-    <w:lsdException w:name="List Table 3 Accent 5" w:uiPriority="48"/>
-    <w:lsdException w:name="List Table 4 Accent 5" w:uiPriority="49"/>
-    <w:lsdException w:name="List Table 5 Dark Accent 5" w:uiPriority="50"/>
-    <w:lsdException w:name="List Table 6 Colorful Accent 5" w:uiPriority="51"/>
-    <w:lsdException w:name="List Table 7 Colorful Accent 5" w:uiPriority="52"/>
-    <w:lsdException w:name="List Table 1 Light Accent 6" w:uiPriority="46"/>
-    <w:lsdException w:name="List Table 2 Accent 6" w:uiPriority="47"/>
-    <w:lsdException w:name="List Table 3 Accent 6" w:uiPriority="48"/>
-    <w:lsdException w:name="List Table 4 Accent 6" w:uiPriority="49"/>
-    <w:lsdException w:name="List Table 5 Dark Accent 6" w:uiPriority="50"/>
-    <w:lsdException w:name="List Table 6 Colorful Accent 6" w:uiPriority="51"/>
-    <w:lsdException w:name="List Table 7 Colorful Accent 6" w:uiPriority="52"/>
+  <w:latentStyles w:defLockedState="0" w:defUIPriority="99" w:defSemiHidden="1" w:defUnhideWhenUsed="1" w:defQFormat="0" w:count="267">
+    <w:lsdException w:name="Normal" w:semiHidden="0" w:uiPriority="0" w:unhideWhenUsed="0" w:qFormat="1"/>
+    <w:lsdException w:name="heading 1" w:semiHidden="0" w:uiPriority="9" w:unhideWhenUsed="0" w:qFormat="1"/>
+    <w:lsdException w:name="heading 2" w:uiPriority="9" w:qFormat="1"/>
+    <w:lsdException w:name="heading 3" w:uiPriority="9" w:qFormat="1"/>
+    <w:lsdException w:name="heading 4" w:uiPriority="9" w:qFormat="1"/>
+    <w:lsdException w:name="heading 5" w:uiPriority="9" w:qFormat="1"/>
+    <w:lsdException w:name="heading 6" w:uiPriority="9" w:qFormat="1"/>
+    <w:lsdException w:name="heading 7" w:uiPriority="9" w:qFormat="1"/>
+    <w:lsdException w:name="heading 8" w:uiPriority="9" w:qFormat="1"/>
+    <w:lsdException w:name="heading 9" w:uiPriority="9" w:qFormat="1"/>
+    <w:lsdException w:name="toc 1" w:uiPriority="39"/>
+    <w:lsdException w:name="toc 2" w:uiPriority="39"/>
+    <w:lsdException w:name="toc 3" w:uiPriority="39"/>
+    <w:lsdException w:name="toc 4" w:uiPriority="39"/>
+    <w:lsdException w:name="toc 5" w:uiPriority="39"/>
+    <w:lsdException w:name="toc 6" w:uiPriority="39"/>
+    <w:lsdException w:name="toc 7" w:uiPriority="39"/>
+    <w:lsdException w:name="toc 8" w:uiPriority="39"/>
+    <w:lsdException w:name="toc 9" w:uiPriority="39"/>
+    <w:lsdException w:name="caption" w:uiPriority="35" w:qFormat="1"/>
+    <w:lsdException w:name="Title" w:semiHidden="0" w:uiPriority="10" w:unhideWhenUsed="0" w:qFormat="1"/>
+    <w:lsdException w:name="Default Paragraph Font" w:uiPriority="1"/>
+    <w:lsdException w:name="Subtitle" w:semiHidden="0" w:uiPriority="11" w:unhideWhenUsed="0" w:qFormat="1"/>
+    <w:lsdException w:name="Strong" w:semiHidden="0" w:uiPriority="22" w:unhideWhenUsed="0" w:qFormat="1"/>
+    <w:lsdException w:name="Emphasis" w:semiHidden="0" w:uiPriority="20" w:unhideWhenUsed="0" w:qFormat="1"/>
+    <w:lsdException w:name="Table Grid" w:semiHidden="0" w:uiPriority="39" w:unhideWhenUsed="0"/>
+    <w:lsdException w:name="Placeholder Text" w:unhideWhenUsed="0"/>
+    <w:lsdException w:name="No Spacing" w:semiHidden="0" w:uiPriority="1" w:unhideWhenUsed="0" w:qFormat="1"/>
+    <w:lsdException w:name="Light Shading" w:semiHidden="0" w:uiPriority="60" w:unhideWhenUsed="0"/>
+    <w:lsdException w:name="Light List" w:semiHidden="0" w:uiPriority="61" w:unhideWhenUsed="0"/>
+    <w:lsdException w:name="Light Grid" w:semiHidden="0" w:uiPriority="62" w:unhideWhenUsed="0"/>
+    <w:lsdException w:name="Medium Shading 1" w:semiHidden="0" w:uiPriority="63" w:unhideWhenUsed="0"/>
+    <w:lsdException w:name="Medium Shading 2" w:semiHidden="0" w:uiPriority="64" w:unhideWhenUsed="0"/>
+    <w:lsdException w:name="Medium List 1" w:semiHidden="0" w:uiPriority="65" w:unhideWhenUsed="0"/>
+    <w:lsdException w:name="Medium List 2" w:semiHidden="0" w:uiPriority="66" w:unhideWhenUsed="0"/>
+    <w:lsdException w:name="Medium Grid 1" w:semiHidden="0" w:uiPriority="67" w:unhideWhenUsed="0"/>
+    <w:lsdException w:name="Medium Grid 2" w:semiHidden="0" w:uiPriority="68" w:unhideWhenUsed="0"/>
+    <w:lsdException w:name="Medium Grid 3" w:semiHidden="0" w:uiPriority="69" w:unhideWhenUsed="0"/>
+    <w:lsdException w:name="Dark List" w:semiHidden="0" w:uiPriority="70" w:unhideWhenUsed="0"/>
+    <w:lsdException w:name="Colorful Shading" w:semiHidden="0" w:uiPriority="71" w:unhideWhenUsed="0"/>
+    <w:lsdException w:name="Colorful List" w:semiHidden="0" w:uiPriority="72" w:unhideWhenUsed="0"/>
+    <w:lsdException w:name="Colorful Grid" w:semiHidden="0" w:uiPriority="73" w:unhideWhenUsed="0"/>
+    <w:lsdException w:name="Light Shading Accent 1" w:semiHidden="0" w:uiPriority="60" w:unhideWhenUsed="0"/>
+    <w:lsdException w:name="Light List Accent 1" w:semiHidden="0" w:uiPriority="61" w:unhideWhenUsed="0"/>
+    <w:lsdException w:name="Light Grid Accent 1" w:semiHidden="0" w:uiPriority="62" w:unhideWhenUsed="0"/>
+    <w:lsdException w:name="Medium Shading 1 Accent 1" w:semiHidden="0" w:uiPriority="63" w:unhideWhenUsed="0"/>
+    <w:lsdException w:name="Medium Shading 2 Accent 1" w:semiHidden="0" w:uiPriority="64" w:unhideWhenUsed="0"/>
+    <w:lsdException w:name="Medium List 1 Accent 1" w:semiHidden="0" w:uiPriority="65" w:unhideWhenUsed="0"/>
+    <w:lsdException w:name="Revision" w:unhideWhenUsed="0"/>
+    <w:lsdException w:name="List Paragraph" w:semiHidden="0" w:uiPriority="34" w:unhideWhenUsed="0" w:qFormat="1"/>
+    <w:lsdException w:name="Quote" w:semiHidden="0" w:uiPriority="29" w:unhideWhenUsed="0" w:qFormat="1"/>
+    <w:lsdException w:name="Intense Quote" w:semiHidden="0" w:uiPriority="30" w:unhideWhenUsed="0" w:qFormat="1"/>
+    <w:lsdException w:name="Medium List 2 Accent 1" w:semiHidden="0" w:uiPriority="66" w:unhideWhenUsed="0"/>
+    <w:lsdException w:name="Medium Grid 1 Accent 1" w:semiHidden="0" w:uiPriority="67" w:unhideWhenUsed="0"/>
+    <w:lsdException w:name="Medium Grid 2 Accent 1" w:semiHidden="0" w:uiPriority="68" w:unhideWhenUsed="0"/>
+    <w:lsdException w:name="Medium Grid 3 Accent 1" w:semiHidden="0" w:uiPriority="69" w:unhideWhenUsed="0"/>
+    <w:lsdException w:name="Dark List Accent 1" w:semiHidden="0" w:uiPriority="70" w:unhideWhenUsed="0"/>
+    <w:lsdException w:name="Colorful Shading Accent 1" w:semiHidden="0" w:uiPriority="71" w:unhideWhenUsed="0"/>
+    <w:lsdException w:name="Colorful List Accent 1" w:semiHidden="0" w:uiPriority="72" w:unhideWhenUsed="0"/>
+    <w:lsdException w:name="Colorful Grid Accent 1" w:semiHidden="0" w:uiPriority="73" w:unhideWhenUsed="0"/>
+    <w:lsdException w:name="Light Shading Accent 2" w:semiHidden="0" w:uiPriority="60" w:unhideWhenUsed="0"/>
+    <w:lsdException w:name="Light List Accent 2" w:semiHidden="0" w:uiPriority="61" w:unhideWhenUsed="0"/>
+    <w:lsdException w:name="Light Grid Accent 2" w:semiHidden="0" w:uiPriority="62" w:unhideWhenUsed="0"/>
+    <w:lsdException w:name="Medium Shading 1 Accent 2" w:semiHidden="0" w:uiPriority="63" w:unhideWhenUsed="0"/>
+    <w:lsdException w:name="Medium Shading 2 Accent 2" w:semiHidden="0" w:uiPriority="64" w:unhideWhenUsed="0"/>
+    <w:lsdException w:name="Medium List 1 Accent 2" w:semiHidden="0" w:uiPriority="65" w:unhideWhenUsed="0"/>
+    <w:lsdException w:name="Medium List 2 Accent 2" w:semiHidden="0" w:uiPriority="66" w:unhideWhenUsed="0"/>
+    <w:lsdException w:name="Medium Grid 1 Accent 2" w:semiHidden="0" w:uiPriority="67" w:unhideWhenUsed="0"/>
+    <w:lsdException w:name="Medium Grid 2 Accent 2" w:semiHidden="0" w:uiPriority="68" w:unhideWhenUsed="0"/>
+    <w:lsdException w:name="Medium Grid 3 Accent 2" w:semiHidden="0" w:uiPriority="69" w:unhideWhenUsed="0"/>
+    <w:lsdException w:name="Dark List Accent 2" w:semiHidden="0" w:uiPriority="70" w:unhideWhenUsed="0"/>
+    <w:lsdException w:name="Colorful Shading Accent 2" w:semiHidden="0" w:uiPriority="71" w:unhideWhenUsed="0"/>
+    <w:lsdException w:name="Colorful List Accent 2" w:semiHidden="0" w:uiPriority="72" w:unhideWhenUsed="0"/>
+    <w:lsdException w:name="Colorful Grid Accent 2" w:semiHidden="0" w:uiPriority="73" w:unhideWhenUsed="0"/>
+    <w:lsdException w:name="Light Shading Accent 3" w:semiHidden="0" w:uiPriority="60" w:unhideWhenUsed="0"/>
+    <w:lsdException w:name="Light List Accent 3" w:semiHidden="0" w:uiPriority="61" w:unhideWhenUsed="0"/>
+    <w:lsdException w:name="Light Grid Accent 3" w:semiHidden="0" w:uiPriority="62" w:unhideWhenUsed="0"/>
+    <w:lsdException w:name="Medium Shading 1 Accent 3" w:semiHidden="0" w:uiPriority="63" w:unhideWhenUsed="0"/>
+    <w:lsdException w:name="Medium Shading 2 Accent 3" w:semiHidden="0" w:uiPriority="64" w:unhideWhenUsed="0"/>
+    <w:lsdException w:name="Medium List 1 Accent 3" w:semiHidden="0" w:uiPriority="65" w:unhideWhenUsed="0"/>
+    <w:lsdException w:name="Medium List 2 Accent 3" w:semiHidden="0" w:uiPriority="66" w:unhideWhenUsed="0"/>
+    <w:lsdException w:name="Medium Grid 1 Accent 3" w:semiHidden="0" w:uiPriority="67" w:unhideWhenUsed="0"/>
+    <w:lsdException w:name="Medium Grid 2 Accent 3" w:semiHidden="0" w:uiPriority="68" w:unhideWhenUsed="0"/>
+    <w:lsdException w:name="Medium Grid 3 Accent 3" w:semiHidden="0" w:uiPriority="69" w:unhideWhenUsed="0"/>
+    <w:lsdException w:name="Dark List Accent 3" w:semiHidden="0" w:uiPriority="70" w:unhideWhenUsed="0"/>
+    <w:lsdException w:name="Colorful Shading Accent 3" w:semiHidden="0" w:uiPriority="71" w:unhideWhenUsed="0"/>
+    <w:lsdException w:name="Colorful List Accent 3" w:semiHidden="0" w:uiPriority="72" w:unhideWhenUsed="0"/>
+    <w:lsdException w:name="Colorful Grid Accent 3" w:semiHidden="0" w:uiPriority="73" w:unhideWhenUsed="0"/>
+    <w:lsdException w:name="Light Shading Accent 4" w:semiHidden="0" w:uiPriority="60" w:unhideWhenUsed="0"/>
+    <w:lsdException w:name="Light List Accent 4" w:semiHidden="0" w:uiPriority="61" w:unhideWhenUsed="0"/>
+    <w:lsdException w:name="Light Grid Accent 4" w:semiHidden="0" w:uiPriority="62" w:unhideWhenUsed="0"/>
+    <w:lsdException w:name="Medium Shading 1 Accent 4" w:semiHidden="0" w:uiPriority="63" w:unhideWhenUsed="0"/>
+    <w:lsdException w:name="Medium Shading 2 Accent 4" w:semiHidden="0" w:uiPriority="64" w:unhideWhenUsed="0"/>
+    <w:lsdException w:name="Medium List 1 Accent 4" w:semiHidden="0" w:uiPriority="65" w:unhideWhenUsed="0"/>
+    <w:lsdException w:name="Medium List 2 Accent 4" w:semiHidden="0" w:uiPriority="66" w:unhideWhenUsed="0"/>
+    <w:lsdException w:name="Medium Grid 1 Accent 4" w:semiHidden="0" w:uiPriority="67" w:unhideWhenUsed="0"/>
+    <w:lsdException w:name="Medium Grid 2 Accent 4" w:semiHidden="0" w:uiPriority="68" w:unhideWhenUsed="0"/>
+    <w:lsdException w:name="Medium Grid 3 Accent 4" w:semiHidden="0" w:uiPriority="69" w:unhideWhenUsed="0"/>
+    <w:lsdException w:name="Dark List Accent 4" w:semiHidden="0" w:uiPriority="70" w:unhideWhenUsed="0"/>
+    <w:lsdException w:name="Colorful Shading Accent 4" w:semiHidden="0" w:uiPriority="71" w:unhideWhenUsed="0"/>
+    <w:lsdException w:name="Colorful List Accent 4" w:semiHidden="0" w:uiPriority="72" w:unhideWhenUsed="0"/>
+    <w:lsdException w:name="Colorful Grid Accent 4" w:semiHidden="0" w:uiPriority="73" w:unhideWhenUsed="0"/>
+    <w:lsdException w:name="Light Shading Accent 5" w:semiHidden="0" w:uiPriority="60" w:unhideWhenUsed="0"/>
+    <w:lsdException w:name="Light List Accent 5" w:semiHidden="0" w:uiPriority="61" w:unhideWhenUsed="0"/>
+    <w:lsdException w:name="Light Grid Accent 5" w:semiHidden="0" w:uiPriority="62" w:unhideWhenUsed="0"/>
+    <w:lsdException w:name="Medium Shading 1 Accent 5" w:semiHidden="0" w:uiPriority="63" w:unhideWhenUsed="0"/>
+    <w:lsdException w:name="Medium Shading 2 Accent 5" w:semiHidden="0" w:uiPriority="64" w:unhideWhenUsed="0"/>
+    <w:lsdException w:name="Medium List 1 Accent 5" w:semiHidden="0" w:uiPriority="65" w:unhideWhenUsed="0"/>
+    <w:lsdException w:name="Medium List 2 Accent 5" w:semiHidden="0" w:uiPriority="66" w:unhideWhenUsed="0"/>
+    <w:lsdException w:name="Medium Grid 1 Accent 5" w:semiHidden="0" w:uiPriority="67" w:unhideWhenUsed="0"/>
+    <w:lsdException w:name="Medium Grid 2 Accent 5" w:semiHidden="0" w:uiPriority="68" w:unhideWhenUsed="0"/>
+    <w:lsdException w:name="Medium Grid 3 Accent 5" w:semiHidden="0" w:uiPriority="69" w:unhideWhenUsed="0"/>
+    <w:lsdException w:name="Dark List Accent 5" w:semiHidden="0" w:uiPriority="70" w:unhideWhenUsed="0"/>
+    <w:lsdException w:name="Colorful Shading Accent 5" w:semiHidden="0" w:uiPriority="71" w:unhideWhenUsed="0"/>
+    <w:lsdException w:name="Colorful List Accent 5" w:semiHidden="0" w:uiPriority="72" w:unhideWhenUsed="0"/>
+    <w:lsdException w:name="Colorful Grid Accent 5" w:semiHidden="0" w:uiPriority="73" w:unhideWhenUsed="0"/>
+    <w:lsdException w:name="Light Shading Accent 6" w:semiHidden="0" w:uiPriority="60" w:unhideWhenUsed="0"/>
+    <w:lsdException w:name="Light List Accent 6" w:semiHidden="0" w:uiPriority="61" w:unhideWhenUsed="0"/>
+    <w:lsdException w:name="Light Grid Accent 6" w:semiHidden="0" w:uiPriority="62" w:unhideWhenUsed="0"/>
+    <w:lsdException w:name="Medium Shading 1 Accent 6" w:semiHidden="0" w:uiPriority="63" w:unhideWhenUsed="0"/>
+    <w:lsdException w:name="Medium Shading 2 Accent 6" w:semiHidden="0" w:uiPriority="64" w:unhideWhenUsed="0"/>
+    <w:lsdException w:name="Medium List 1 Accent 6" w:semiHidden="0" w:uiPriority="65" w:unhideWhenUsed="0"/>
+    <w:lsdException w:name="Medium List 2 Accent 6" w:semiHidden="0" w:uiPriority="66" w:unhideWhenUsed="0"/>
+    <w:lsdException w:name="Medium Grid 1 Accent 6" w:semiHidden="0" w:uiPriority="67" w:unhideWhenUsed="0"/>
+    <w:lsdException w:name="Medium Grid 2 Accent 6" w:semiHidden="0" w:uiPriority="68" w:unhideWhenUsed="0"/>
+    <w:lsdException w:name="Medium Grid 3 Accent 6" w:semiHidden="0" w:uiPriority="69" w:unhideWhenUsed="0"/>
+    <w:lsdException w:name="Dark List Accent 6" w:semiHidden="0" w:uiPriority="70" w:unhideWhenUsed="0"/>
+    <w:lsdException w:name="Colorful Shading Accent 6" w:semiHidden="0" w:uiPriority="71" w:unhideWhenUsed="0"/>
+    <w:lsdException w:name="Colorful List Accent 6" w:semiHidden="0" w:uiPriority="72" w:unhideWhenUsed="0"/>
+    <w:lsdException w:name="Colorful Grid Accent 6" w:semiHidden="0" w:uiPriority="73" w:unhideWhenUsed="0"/>
+    <w:lsdException w:name="Subtle Emphasis" w:semiHidden="0" w:uiPriority="19" w:unhideWhenUsed="0" w:qFormat="1"/>
+    <w:lsdException w:name="Intense Emphasis" w:semiHidden="0" w:uiPriority="21" w:unhideWhenUsed="0" w:qFormat="1"/>
+    <w:lsdException w:name="Subtle Reference" w:semiHidden="0" w:uiPriority="31" w:unhideWhenUsed="0" w:qFormat="1"/>
+    <w:lsdException w:name="Intense Reference" w:semiHidden="0" w:uiPriority="32" w:unhideWhenUsed="0" w:qFormat="1"/>
+    <w:lsdException w:name="Book Title" w:semiHidden="0" w:uiPriority="33" w:unhideWhenUsed="0" w:qFormat="1"/>
+    <w:lsdException w:name="Bibliography" w:uiPriority="37"/>
+    <w:lsdException w:name="TOC Heading" w:uiPriority="39" w:qFormat="1"/>
   </w:latentStyles>
   <w:style w:type="paragraph" w:default="1" w:styleId="Normal">
     <w:name w:val="Normal"/>
@@ -3876,7 +4438,6 @@
   <w:style w:type="character" w:default="1" w:styleId="DefaultParagraphFont">
     <w:name w:val="Default Paragraph Font"/>
     <w:uiPriority w:val="1"/>
-    <w:semiHidden/>
     <w:unhideWhenUsed/>
   </w:style>
   <w:style w:type="table" w:default="1" w:styleId="TableNormal">
@@ -3940,6 +4501,297 @@
       <w:color w:val="44546A" w:themeColor="text2"/>
       <w:sz w:val="18"/>
       <w:szCs w:val="18"/>
+    </w:rPr>
+  </w:style>
+  <w:style w:type="paragraph" w:styleId="BalloonText">
+    <w:name w:val="Balloon Text"/>
+    <w:basedOn w:val="Normal"/>
+    <w:link w:val="BalloonTextChar"/>
+    <w:uiPriority w:val="99"/>
+    <w:semiHidden/>
+    <w:unhideWhenUsed/>
+    <w:rsid w:val="00102B16"/>
+    <w:pPr>
+      <w:spacing w:after="0"/>
+    </w:pPr>
+    <w:rPr>
+      <w:rFonts w:ascii="Tahoma" w:hAnsi="Tahoma" w:cs="Tahoma"/>
+      <w:sz w:val="16"/>
+      <w:szCs w:val="16"/>
+    </w:rPr>
+  </w:style>
+  <w:style w:type="character" w:customStyle="1" w:styleId="BalloonTextChar">
+    <w:name w:val="Balloon Text Char"/>
+    <w:basedOn w:val="DefaultParagraphFont"/>
+    <w:link w:val="BalloonText"/>
+    <w:uiPriority w:val="99"/>
+    <w:semiHidden/>
+    <w:rsid w:val="00102B16"/>
+    <w:rPr>
+      <w:rFonts w:ascii="Tahoma" w:hAnsi="Tahoma" w:cs="Tahoma"/>
+      <w:sz w:val="16"/>
+      <w:szCs w:val="16"/>
+    </w:rPr>
+  </w:style>
+</w:styles>
+</file>
+
+<file path=word/stylesWithEffects.xml><?xml version="1.0" encoding="utf-8"?>
+<w:styles xmlns:wpc="http://schemas.microsoft.com/office/word/2010/wordprocessingCanvas" xmlns:mc="http://schemas.openxmlformats.org/markup-compatibility/2006" xmlns:o="urn:schemas-microsoft-com:office:office" xmlns:r="http://schemas.openxmlformats.org/officeDocument/2006/relationships" xmlns:m="http://schemas.openxmlformats.org/officeDocument/2006/math" xmlns:v="urn:schemas-microsoft-com:vml" xmlns:wp14="http://schemas.microsoft.com/office/word/2010/wordprocessingDrawing" xmlns:wp="http://schemas.openxmlformats.org/drawingml/2006/wordprocessingDrawing" xmlns:w10="urn:schemas-microsoft-com:office:word" xmlns:w="http://schemas.openxmlformats.org/wordprocessingml/2006/main" xmlns:w14="http://schemas.microsoft.com/office/word/2010/wordml" xmlns:wpg="http://schemas.microsoft.com/office/word/2010/wordprocessingGroup" xmlns:wpi="http://schemas.microsoft.com/office/word/2010/wordprocessingInk" xmlns:wne="http://schemas.microsoft.com/office/word/2006/wordml" xmlns:wps="http://schemas.microsoft.com/office/word/2010/wordprocessingShape" mc:Ignorable="w14 wp14">
+  <w:docDefaults>
+    <w:rPrDefault>
+      <w:rPr>
+        <w:rFonts w:asciiTheme="minorHAnsi" w:eastAsiaTheme="minorHAnsi" w:hAnsiTheme="minorHAnsi" w:cstheme="minorBidi"/>
+        <w:sz w:val="24"/>
+        <w:szCs w:val="24"/>
+        <w:lang w:val="en-US" w:eastAsia="en-US" w:bidi="ar-SA"/>
+      </w:rPr>
+    </w:rPrDefault>
+    <w:pPrDefault>
+      <w:pPr>
+        <w:spacing w:after="80"/>
+      </w:pPr>
+    </w:pPrDefault>
+  </w:docDefaults>
+  <w:latentStyles w:defLockedState="0" w:defUIPriority="99" w:defSemiHidden="1" w:defUnhideWhenUsed="1" w:defQFormat="0" w:count="267">
+    <w:lsdException w:name="Normal" w:semiHidden="0" w:uiPriority="0" w:unhideWhenUsed="0" w:qFormat="1"/>
+    <w:lsdException w:name="heading 1" w:semiHidden="0" w:uiPriority="9" w:unhideWhenUsed="0" w:qFormat="1"/>
+    <w:lsdException w:name="heading 2" w:uiPriority="9" w:qFormat="1"/>
+    <w:lsdException w:name="heading 3" w:uiPriority="9" w:qFormat="1"/>
+    <w:lsdException w:name="heading 4" w:uiPriority="9" w:qFormat="1"/>
+    <w:lsdException w:name="heading 5" w:uiPriority="9" w:qFormat="1"/>
+    <w:lsdException w:name="heading 6" w:uiPriority="9" w:qFormat="1"/>
+    <w:lsdException w:name="heading 7" w:uiPriority="9" w:qFormat="1"/>
+    <w:lsdException w:name="heading 8" w:uiPriority="9" w:qFormat="1"/>
+    <w:lsdException w:name="heading 9" w:uiPriority="9" w:qFormat="1"/>
+    <w:lsdException w:name="toc 1" w:uiPriority="39"/>
+    <w:lsdException w:name="toc 2" w:uiPriority="39"/>
+    <w:lsdException w:name="toc 3" w:uiPriority="39"/>
+    <w:lsdException w:name="toc 4" w:uiPriority="39"/>
+    <w:lsdException w:name="toc 5" w:uiPriority="39"/>
+    <w:lsdException w:name="toc 6" w:uiPriority="39"/>
+    <w:lsdException w:name="toc 7" w:uiPriority="39"/>
+    <w:lsdException w:name="toc 8" w:uiPriority="39"/>
+    <w:lsdException w:name="toc 9" w:uiPriority="39"/>
+    <w:lsdException w:name="caption" w:uiPriority="35" w:qFormat="1"/>
+    <w:lsdException w:name="Title" w:semiHidden="0" w:uiPriority="10" w:unhideWhenUsed="0" w:qFormat="1"/>
+    <w:lsdException w:name="Default Paragraph Font" w:uiPriority="1"/>
+    <w:lsdException w:name="Subtitle" w:semiHidden="0" w:uiPriority="11" w:unhideWhenUsed="0" w:qFormat="1"/>
+    <w:lsdException w:name="Strong" w:semiHidden="0" w:uiPriority="22" w:unhideWhenUsed="0" w:qFormat="1"/>
+    <w:lsdException w:name="Emphasis" w:semiHidden="0" w:uiPriority="20" w:unhideWhenUsed="0" w:qFormat="1"/>
+    <w:lsdException w:name="Table Grid" w:semiHidden="0" w:uiPriority="39" w:unhideWhenUsed="0"/>
+    <w:lsdException w:name="Placeholder Text" w:unhideWhenUsed="0"/>
+    <w:lsdException w:name="No Spacing" w:semiHidden="0" w:uiPriority="1" w:unhideWhenUsed="0" w:qFormat="1"/>
+    <w:lsdException w:name="Light Shading" w:semiHidden="0" w:uiPriority="60" w:unhideWhenUsed="0"/>
+    <w:lsdException w:name="Light List" w:semiHidden="0" w:uiPriority="61" w:unhideWhenUsed="0"/>
+    <w:lsdException w:name="Light Grid" w:semiHidden="0" w:uiPriority="62" w:unhideWhenUsed="0"/>
+    <w:lsdException w:name="Medium Shading 1" w:semiHidden="0" w:uiPriority="63" w:unhideWhenUsed="0"/>
+    <w:lsdException w:name="Medium Shading 2" w:semiHidden="0" w:uiPriority="64" w:unhideWhenUsed="0"/>
+    <w:lsdException w:name="Medium List 1" w:semiHidden="0" w:uiPriority="65" w:unhideWhenUsed="0"/>
+    <w:lsdException w:name="Medium List 2" w:semiHidden="0" w:uiPriority="66" w:unhideWhenUsed="0"/>
+    <w:lsdException w:name="Medium Grid 1" w:semiHidden="0" w:uiPriority="67" w:unhideWhenUsed="0"/>
+    <w:lsdException w:name="Medium Grid 2" w:semiHidden="0" w:uiPriority="68" w:unhideWhenUsed="0"/>
+    <w:lsdException w:name="Medium Grid 3" w:semiHidden="0" w:uiPriority="69" w:unhideWhenUsed="0"/>
+    <w:lsdException w:name="Dark List" w:semiHidden="0" w:uiPriority="70" w:unhideWhenUsed="0"/>
+    <w:lsdException w:name="Colorful Shading" w:semiHidden="0" w:uiPriority="71" w:unhideWhenUsed="0"/>
+    <w:lsdException w:name="Colorful List" w:semiHidden="0" w:uiPriority="72" w:unhideWhenUsed="0"/>
+    <w:lsdException w:name="Colorful Grid" w:semiHidden="0" w:uiPriority="73" w:unhideWhenUsed="0"/>
+    <w:lsdException w:name="Light Shading Accent 1" w:semiHidden="0" w:uiPriority="60" w:unhideWhenUsed="0"/>
+    <w:lsdException w:name="Light List Accent 1" w:semiHidden="0" w:uiPriority="61" w:unhideWhenUsed="0"/>
+    <w:lsdException w:name="Light Grid Accent 1" w:semiHidden="0" w:uiPriority="62" w:unhideWhenUsed="0"/>
+    <w:lsdException w:name="Medium Shading 1 Accent 1" w:semiHidden="0" w:uiPriority="63" w:unhideWhenUsed="0"/>
+    <w:lsdException w:name="Medium Shading 2 Accent 1" w:semiHidden="0" w:uiPriority="64" w:unhideWhenUsed="0"/>
+    <w:lsdException w:name="Medium List 1 Accent 1" w:semiHidden="0" w:uiPriority="65" w:unhideWhenUsed="0"/>
+    <w:lsdException w:name="Revision" w:unhideWhenUsed="0"/>
+    <w:lsdException w:name="List Paragraph" w:semiHidden="0" w:uiPriority="34" w:unhideWhenUsed="0" w:qFormat="1"/>
+    <w:lsdException w:name="Quote" w:semiHidden="0" w:uiPriority="29" w:unhideWhenUsed="0" w:qFormat="1"/>
+    <w:lsdException w:name="Intense Quote" w:semiHidden="0" w:uiPriority="30" w:unhideWhenUsed="0" w:qFormat="1"/>
+    <w:lsdException w:name="Medium List 2 Accent 1" w:semiHidden="0" w:uiPriority="66" w:unhideWhenUsed="0"/>
+    <w:lsdException w:name="Medium Grid 1 Accent 1" w:semiHidden="0" w:uiPriority="67" w:unhideWhenUsed="0"/>
+    <w:lsdException w:name="Medium Grid 2 Accent 1" w:semiHidden="0" w:uiPriority="68" w:unhideWhenUsed="0"/>
+    <w:lsdException w:name="Medium Grid 3 Accent 1" w:semiHidden="0" w:uiPriority="69" w:unhideWhenUsed="0"/>
+    <w:lsdException w:name="Dark List Accent 1" w:semiHidden="0" w:uiPriority="70" w:unhideWhenUsed="0"/>
+    <w:lsdException w:name="Colorful Shading Accent 1" w:semiHidden="0" w:uiPriority="71" w:unhideWhenUsed="0"/>
+    <w:lsdException w:name="Colorful List Accent 1" w:semiHidden="0" w:uiPriority="72" w:unhideWhenUsed="0"/>
+    <w:lsdException w:name="Colorful Grid Accent 1" w:semiHidden="0" w:uiPriority="73" w:unhideWhenUsed="0"/>
+    <w:lsdException w:name="Light Shading Accent 2" w:semiHidden="0" w:uiPriority="60" w:unhideWhenUsed="0"/>
+    <w:lsdException w:name="Light List Accent 2" w:semiHidden="0" w:uiPriority="61" w:unhideWhenUsed="0"/>
+    <w:lsdException w:name="Light Grid Accent 2" w:semiHidden="0" w:uiPriority="62" w:unhideWhenUsed="0"/>
+    <w:lsdException w:name="Medium Shading 1 Accent 2" w:semiHidden="0" w:uiPriority="63" w:unhideWhenUsed="0"/>
+    <w:lsdException w:name="Medium Shading 2 Accent 2" w:semiHidden="0" w:uiPriority="64" w:unhideWhenUsed="0"/>
+    <w:lsdException w:name="Medium List 1 Accent 2" w:semiHidden="0" w:uiPriority="65" w:unhideWhenUsed="0"/>
+    <w:lsdException w:name="Medium List 2 Accent 2" w:semiHidden="0" w:uiPriority="66" w:unhideWhenUsed="0"/>
+    <w:lsdException w:name="Medium Grid 1 Accent 2" w:semiHidden="0" w:uiPriority="67" w:unhideWhenUsed="0"/>
+    <w:lsdException w:name="Medium Grid 2 Accent 2" w:semiHidden="0" w:uiPriority="68" w:unhideWhenUsed="0"/>
+    <w:lsdException w:name="Medium Grid 3 Accent 2" w:semiHidden="0" w:uiPriority="69" w:unhideWhenUsed="0"/>
+    <w:lsdException w:name="Dark List Accent 2" w:semiHidden="0" w:uiPriority="70" w:unhideWhenUsed="0"/>
+    <w:lsdException w:name="Colorful Shading Accent 2" w:semiHidden="0" w:uiPriority="71" w:unhideWhenUsed="0"/>
+    <w:lsdException w:name="Colorful List Accent 2" w:semiHidden="0" w:uiPriority="72" w:unhideWhenUsed="0"/>
+    <w:lsdException w:name="Colorful Grid Accent 2" w:semiHidden="0" w:uiPriority="73" w:unhideWhenUsed="0"/>
+    <w:lsdException w:name="Light Shading Accent 3" w:semiHidden="0" w:uiPriority="60" w:unhideWhenUsed="0"/>
+    <w:lsdException w:name="Light List Accent 3" w:semiHidden="0" w:uiPriority="61" w:unhideWhenUsed="0"/>
+    <w:lsdException w:name="Light Grid Accent 3" w:semiHidden="0" w:uiPriority="62" w:unhideWhenUsed="0"/>
+    <w:lsdException w:name="Medium Shading 1 Accent 3" w:semiHidden="0" w:uiPriority="63" w:unhideWhenUsed="0"/>
+    <w:lsdException w:name="Medium Shading 2 Accent 3" w:semiHidden="0" w:uiPriority="64" w:unhideWhenUsed="0"/>
+    <w:lsdException w:name="Medium List 1 Accent 3" w:semiHidden="0" w:uiPriority="65" w:unhideWhenUsed="0"/>
+    <w:lsdException w:name="Medium List 2 Accent 3" w:semiHidden="0" w:uiPriority="66" w:unhideWhenUsed="0"/>
+    <w:lsdException w:name="Medium Grid 1 Accent 3" w:semiHidden="0" w:uiPriority="67" w:unhideWhenUsed="0"/>
+    <w:lsdException w:name="Medium Grid 2 Accent 3" w:semiHidden="0" w:uiPriority="68" w:unhideWhenUsed="0"/>
+    <w:lsdException w:name="Medium Grid 3 Accent 3" w:semiHidden="0" w:uiPriority="69" w:unhideWhenUsed="0"/>
+    <w:lsdException w:name="Dark List Accent 3" w:semiHidden="0" w:uiPriority="70" w:unhideWhenUsed="0"/>
+    <w:lsdException w:name="Colorful Shading Accent 3" w:semiHidden="0" w:uiPriority="71" w:unhideWhenUsed="0"/>
+    <w:lsdException w:name="Colorful List Accent 3" w:semiHidden="0" w:uiPriority="72" w:unhideWhenUsed="0"/>
+    <w:lsdException w:name="Colorful Grid Accent 3" w:semiHidden="0" w:uiPriority="73" w:unhideWhenUsed="0"/>
+    <w:lsdException w:name="Light Shading Accent 4" w:semiHidden="0" w:uiPriority="60" w:unhideWhenUsed="0"/>
+    <w:lsdException w:name="Light List Accent 4" w:semiHidden="0" w:uiPriority="61" w:unhideWhenUsed="0"/>
+    <w:lsdException w:name="Light Grid Accent 4" w:semiHidden="0" w:uiPriority="62" w:unhideWhenUsed="0"/>
+    <w:lsdException w:name="Medium Shading 1 Accent 4" w:semiHidden="0" w:uiPriority="63" w:unhideWhenUsed="0"/>
+    <w:lsdException w:name="Medium Shading 2 Accent 4" w:semiHidden="0" w:uiPriority="64" w:unhideWhenUsed="0"/>
+    <w:lsdException w:name="Medium List 1 Accent 4" w:semiHidden="0" w:uiPriority="65" w:unhideWhenUsed="0"/>
+    <w:lsdException w:name="Medium List 2 Accent 4" w:semiHidden="0" w:uiPriority="66" w:unhideWhenUsed="0"/>
+    <w:lsdException w:name="Medium Grid 1 Accent 4" w:semiHidden="0" w:uiPriority="67" w:unhideWhenUsed="0"/>
+    <w:lsdException w:name="Medium Grid 2 Accent 4" w:semiHidden="0" w:uiPriority="68" w:unhideWhenUsed="0"/>
+    <w:lsdException w:name="Medium Grid 3 Accent 4" w:semiHidden="0" w:uiPriority="69" w:unhideWhenUsed="0"/>
+    <w:lsdException w:name="Dark List Accent 4" w:semiHidden="0" w:uiPriority="70" w:unhideWhenUsed="0"/>
+    <w:lsdException w:name="Colorful Shading Accent 4" w:semiHidden="0" w:uiPriority="71" w:unhideWhenUsed="0"/>
+    <w:lsdException w:name="Colorful List Accent 4" w:semiHidden="0" w:uiPriority="72" w:unhideWhenUsed="0"/>
+    <w:lsdException w:name="Colorful Grid Accent 4" w:semiHidden="0" w:uiPriority="73" w:unhideWhenUsed="0"/>
+    <w:lsdException w:name="Light Shading Accent 5" w:semiHidden="0" w:uiPriority="60" w:unhideWhenUsed="0"/>
+    <w:lsdException w:name="Light List Accent 5" w:semiHidden="0" w:uiPriority="61" w:unhideWhenUsed="0"/>
+    <w:lsdException w:name="Light Grid Accent 5" w:semiHidden="0" w:uiPriority="62" w:unhideWhenUsed="0"/>
+    <w:lsdException w:name="Medium Shading 1 Accent 5" w:semiHidden="0" w:uiPriority="63" w:unhideWhenUsed="0"/>
+    <w:lsdException w:name="Medium Shading 2 Accent 5" w:semiHidden="0" w:uiPriority="64" w:unhideWhenUsed="0"/>
+    <w:lsdException w:name="Medium List 1 Accent 5" w:semiHidden="0" w:uiPriority="65" w:unhideWhenUsed="0"/>
+    <w:lsdException w:name="Medium List 2 Accent 5" w:semiHidden="0" w:uiPriority="66" w:unhideWhenUsed="0"/>
+    <w:lsdException w:name="Medium Grid 1 Accent 5" w:semiHidden="0" w:uiPriority="67" w:unhideWhenUsed="0"/>
+    <w:lsdException w:name="Medium Grid 2 Accent 5" w:semiHidden="0" w:uiPriority="68" w:unhideWhenUsed="0"/>
+    <w:lsdException w:name="Medium Grid 3 Accent 5" w:semiHidden="0" w:uiPriority="69" w:unhideWhenUsed="0"/>
+    <w:lsdException w:name="Dark List Accent 5" w:semiHidden="0" w:uiPriority="70" w:unhideWhenUsed="0"/>
+    <w:lsdException w:name="Colorful Shading Accent 5" w:semiHidden="0" w:uiPriority="71" w:unhideWhenUsed="0"/>
+    <w:lsdException w:name="Colorful List Accent 5" w:semiHidden="0" w:uiPriority="72" w:unhideWhenUsed="0"/>
+    <w:lsdException w:name="Colorful Grid Accent 5" w:semiHidden="0" w:uiPriority="73" w:unhideWhenUsed="0"/>
+    <w:lsdException w:name="Light Shading Accent 6" w:semiHidden="0" w:uiPriority="60" w:unhideWhenUsed="0"/>
+    <w:lsdException w:name="Light List Accent 6" w:semiHidden="0" w:uiPriority="61" w:unhideWhenUsed="0"/>
+    <w:lsdException w:name="Light Grid Accent 6" w:semiHidden="0" w:uiPriority="62" w:unhideWhenUsed="0"/>
+    <w:lsdException w:name="Medium Shading 1 Accent 6" w:semiHidden="0" w:uiPriority="63" w:unhideWhenUsed="0"/>
+    <w:lsdException w:name="Medium Shading 2 Accent 6" w:semiHidden="0" w:uiPriority="64" w:unhideWhenUsed="0"/>
+    <w:lsdException w:name="Medium List 1 Accent 6" w:semiHidden="0" w:uiPriority="65" w:unhideWhenUsed="0"/>
+    <w:lsdException w:name="Medium List 2 Accent 6" w:semiHidden="0" w:uiPriority="66" w:unhideWhenUsed="0"/>
+    <w:lsdException w:name="Medium Grid 1 Accent 6" w:semiHidden="0" w:uiPriority="67" w:unhideWhenUsed="0"/>
+    <w:lsdException w:name="Medium Grid 2 Accent 6" w:semiHidden="0" w:uiPriority="68" w:unhideWhenUsed="0"/>
+    <w:lsdException w:name="Medium Grid 3 Accent 6" w:semiHidden="0" w:uiPriority="69" w:unhideWhenUsed="0"/>
+    <w:lsdException w:name="Dark List Accent 6" w:semiHidden="0" w:uiPriority="70" w:unhideWhenUsed="0"/>
+    <w:lsdException w:name="Colorful Shading Accent 6" w:semiHidden="0" w:uiPriority="71" w:unhideWhenUsed="0"/>
+    <w:lsdException w:name="Colorful List Accent 6" w:semiHidden="0" w:uiPriority="72" w:unhideWhenUsed="0"/>
+    <w:lsdException w:name="Colorful Grid Accent 6" w:semiHidden="0" w:uiPriority="73" w:unhideWhenUsed="0"/>
+    <w:lsdException w:name="Subtle Emphasis" w:semiHidden="0" w:uiPriority="19" w:unhideWhenUsed="0" w:qFormat="1"/>
+    <w:lsdException w:name="Intense Emphasis" w:semiHidden="0" w:uiPriority="21" w:unhideWhenUsed="0" w:qFormat="1"/>
+    <w:lsdException w:name="Subtle Reference" w:semiHidden="0" w:uiPriority="31" w:unhideWhenUsed="0" w:qFormat="1"/>
+    <w:lsdException w:name="Intense Reference" w:semiHidden="0" w:uiPriority="32" w:unhideWhenUsed="0" w:qFormat="1"/>
+    <w:lsdException w:name="Book Title" w:semiHidden="0" w:uiPriority="33" w:unhideWhenUsed="0" w:qFormat="1"/>
+    <w:lsdException w:name="Bibliography" w:uiPriority="37"/>
+    <w:lsdException w:name="TOC Heading" w:uiPriority="39" w:qFormat="1"/>
+  </w:latentStyles>
+  <w:style w:type="paragraph" w:default="1" w:styleId="Normal">
+    <w:name w:val="Normal"/>
+    <w:qFormat/>
+  </w:style>
+  <w:style w:type="character" w:default="1" w:styleId="DefaultParagraphFont">
+    <w:name w:val="Default Paragraph Font"/>
+    <w:uiPriority w:val="1"/>
+    <w:unhideWhenUsed/>
+  </w:style>
+  <w:style w:type="table" w:default="1" w:styleId="TableNormal">
+    <w:name w:val="Normal Table"/>
+    <w:uiPriority w:val="99"/>
+    <w:semiHidden/>
+    <w:unhideWhenUsed/>
+    <w:tblPr>
+      <w:tblInd w:w="0" w:type="dxa"/>
+      <w:tblCellMar>
+        <w:top w:w="0" w:type="dxa"/>
+        <w:left w:w="108" w:type="dxa"/>
+        <w:bottom w:w="0" w:type="dxa"/>
+        <w:right w:w="108" w:type="dxa"/>
+      </w:tblCellMar>
+    </w:tblPr>
+  </w:style>
+  <w:style w:type="numbering" w:default="1" w:styleId="NoList">
+    <w:name w:val="No List"/>
+    <w:uiPriority w:val="99"/>
+    <w:semiHidden/>
+    <w:unhideWhenUsed/>
+  </w:style>
+  <w:style w:type="paragraph" w:styleId="ListParagraph">
+    <w:name w:val="List Paragraph"/>
+    <w:basedOn w:val="Normal"/>
+    <w:uiPriority w:val="34"/>
+    <w:qFormat/>
+    <w:rsid w:val="00D35C0A"/>
+    <w:pPr>
+      <w:ind w:left="720"/>
+      <w:contextualSpacing/>
+    </w:pPr>
+  </w:style>
+  <w:style w:type="character" w:styleId="Strong">
+    <w:name w:val="Strong"/>
+    <w:basedOn w:val="DefaultParagraphFont"/>
+    <w:uiPriority w:val="22"/>
+    <w:qFormat/>
+    <w:rsid w:val="00431135"/>
+    <w:rPr>
+      <w:b/>
+      <w:bCs/>
+    </w:rPr>
+  </w:style>
+  <w:style w:type="paragraph" w:styleId="Caption">
+    <w:name w:val="caption"/>
+    <w:basedOn w:val="Normal"/>
+    <w:next w:val="Normal"/>
+    <w:uiPriority w:val="35"/>
+    <w:semiHidden/>
+    <w:unhideWhenUsed/>
+    <w:qFormat/>
+    <w:rsid w:val="006324CB"/>
+    <w:pPr>
+      <w:spacing w:after="200"/>
+    </w:pPr>
+    <w:rPr>
+      <w:i/>
+      <w:iCs/>
+      <w:color w:val="44546A" w:themeColor="text2"/>
+      <w:sz w:val="18"/>
+      <w:szCs w:val="18"/>
+    </w:rPr>
+  </w:style>
+  <w:style w:type="paragraph" w:styleId="BalloonText">
+    <w:name w:val="Balloon Text"/>
+    <w:basedOn w:val="Normal"/>
+    <w:link w:val="BalloonTextChar"/>
+    <w:uiPriority w:val="99"/>
+    <w:semiHidden/>
+    <w:unhideWhenUsed/>
+    <w:rsid w:val="00102B16"/>
+    <w:pPr>
+      <w:spacing w:after="0"/>
+    </w:pPr>
+    <w:rPr>
+      <w:rFonts w:ascii="Tahoma" w:hAnsi="Tahoma" w:cs="Tahoma"/>
+      <w:sz w:val="16"/>
+      <w:szCs w:val="16"/>
+    </w:rPr>
+  </w:style>
+  <w:style w:type="character" w:customStyle="1" w:styleId="BalloonTextChar">
+    <w:name w:val="Balloon Text Char"/>
+    <w:basedOn w:val="DefaultParagraphFont"/>
+    <w:link w:val="BalloonText"/>
+    <w:uiPriority w:val="99"/>
+    <w:semiHidden/>
+    <w:rsid w:val="00102B16"/>
+    <w:rPr>
+      <w:rFonts w:ascii="Tahoma" w:hAnsi="Tahoma" w:cs="Tahoma"/>
+      <w:sz w:val="16"/>
+      <w:szCs w:val="16"/>
     </w:rPr>
   </w:style>
 </w:styles>
@@ -4200,7 +5052,7 @@
   <a:extraClrSchemeLst/>
   <a:extLst>
     <a:ext uri="{05A4C25C-085E-4340-85A3-A5531E510DB2}">
-      <thm15:themeFamily xmlns:thm15="http://schemas.microsoft.com/office/thememl/2012/main" name="Office Theme" id="{62F939B6-93AF-4DB8-9C6B-D6C7DFDC589F}" vid="{4A3C46E8-61CC-4603-A589-7422A47A8E4A}"/>
+      <thm15:themeFamily xmlns:thm15="http://schemas.microsoft.com/office/thememl/2012/main" xmlns="" name="Office Theme" id="{62F939B6-93AF-4DB8-9C6B-D6C7DFDC589F}" vid="{4A3C46E8-61CC-4603-A589-7422A47A8E4A}"/>
     </a:ext>
   </a:extLst>
 </a:theme>
@@ -4211,7 +5063,7 @@
 </file>
 
 <file path=customXml/itemProps1.xml><?xml version="1.0" encoding="utf-8"?>
-<ds:datastoreItem xmlns:ds="http://schemas.openxmlformats.org/officeDocument/2006/customXml" ds:itemID="{781A9307-F88F-40B9-BE05-8867CC23EA5D}">
+<ds:datastoreItem xmlns:ds="http://schemas.openxmlformats.org/officeDocument/2006/customXml" ds:itemID="{755786B4-B1D0-4393-8508-80F853A0AC9D}">
   <ds:schemaRefs>
     <ds:schemaRef ds:uri="http://schemas.openxmlformats.org/officeDocument/2006/bibliography"/>
   </ds:schemaRefs>

</xml_diff>